<commit_message>
PseudoCode in report gezet
</commit_message>
<xml_diff>
--- a/Assignment 3/Assignment 3 report.docx
+++ b/Assignment 3/Assignment 3 report.docx
@@ -147,6 +147,9 @@
             </m:den>
           </m:f>
           <m:r>
+            <m:rPr>
+              <m:sty m:val="p"/>
+            </m:rPr>
             <w:rPr>
               <w:rFonts w:eastAsiaTheme="minorEastAsia"/>
               <w:lang w:val="en-US"/>
@@ -404,21 +407,26 @@
             </m:e>
           </m:nary>
           <m:r>
+            <m:rPr>
+              <m:sty m:val="p"/>
+            </m:rPr>
             <w:rPr>
               <w:rFonts w:eastAsiaTheme="minorEastAsia"/>
               <w:lang w:val="en-US"/>
             </w:rPr>
             <w:br/>
           </m:r>
-          <m:r>
-            <w:rPr>
-              <w:rFonts w:ascii="Cambria Math" w:hAnsi="Cambria Math"/>
-              <w:lang w:val="en-US"/>
-            </w:rPr>
-            <m:t>ρ</m:t>
-          </m:r>
         </m:oMath>
       </m:oMathPara>
+      <m:oMath>
+        <m:r>
+          <w:rPr>
+            <w:rFonts w:ascii="Cambria Math" w:hAnsi="Cambria Math"/>
+            <w:lang w:val="en-US"/>
+          </w:rPr>
+          <m:t>ρ</m:t>
+        </m:r>
+      </m:oMath>
       <w:r>
         <w:rPr>
           <w:rFonts w:eastAsiaTheme="minorEastAsia"/>
@@ -447,7 +455,26 @@
           <w:rFonts w:eastAsiaTheme="minorEastAsia"/>
           <w:lang w:val="en-US"/>
         </w:rPr>
-        <w:t>is meant to introduce a certain amount of ‘forgetting’ in the algorithm. This will slowly undo pheromone on a route that turns out to be too long.</w:t>
+        <w:t xml:space="preserve">is meant to introduce a certain amount of ‘forgetting’ in the algorithm. This will slowly undo pheromone on a route that turns out to be too long. </w:t>
+      </w:r>
+    </w:p>
+    <w:p>
+      <w:pPr>
+        <w:pStyle w:val="Lijstalinea"/>
+        <w:numPr>
+          <w:ilvl w:val="0"/>
+          <w:numId w:val="3"/>
+        </w:numPr>
+        <w:rPr>
+          <w:lang w:val="en-US"/>
+        </w:rPr>
+      </w:pPr>
+      <w:r>
+        <w:rPr>
+          <w:rFonts w:eastAsiaTheme="minorEastAsia"/>
+          <w:lang w:val="en-US"/>
+        </w:rPr>
+        <w:br/>
       </w:r>
       <w:bookmarkStart w:id="0" w:name="_GoBack"/>
       <w:bookmarkEnd w:id="0"/>
@@ -456,7 +483,30 @@
           <w:rFonts w:eastAsiaTheme="minorEastAsia"/>
           <w:lang w:val="en-US"/>
         </w:rPr>
-        <w:t xml:space="preserve"> </w:t>
+        <w:pict>
+          <v:shapetype id="_x0000_t75" coordsize="21600,21600" o:spt="75" o:preferrelative="t" path="m@4@5l@4@11@9@11@9@5xe" filled="f" stroked="f">
+            <v:stroke joinstyle="miter"/>
+            <v:formulas>
+              <v:f eqn="if lineDrawn pixelLineWidth 0"/>
+              <v:f eqn="sum @0 1 0"/>
+              <v:f eqn="sum 0 0 @1"/>
+              <v:f eqn="prod @2 1 2"/>
+              <v:f eqn="prod @3 21600 pixelWidth"/>
+              <v:f eqn="prod @3 21600 pixelHeight"/>
+              <v:f eqn="sum @0 0 1"/>
+              <v:f eqn="prod @6 1 2"/>
+              <v:f eqn="prod @7 21600 pixelWidth"/>
+              <v:f eqn="sum @8 21600 0"/>
+              <v:f eqn="prod @7 21600 pixelHeight"/>
+              <v:f eqn="sum @10 21600 0"/>
+            </v:formulas>
+            <v:path o:extrusionok="f" gradientshapeok="t" o:connecttype="rect"/>
+            <o:lock v:ext="edit" aspectratio="t"/>
+          </v:shapetype>
+          <v:shape id="_x0000_i1025" type="#_x0000_t75" style="width:453.6pt;height:320.4pt">
+            <v:imagedata r:id="rId6" o:title="pseudoCode"/>
+          </v:shape>
+        </w:pict>
       </w:r>
     </w:p>
     <w:sectPr>

</xml_diff>

<commit_message>
trimBumps geschreven (verwijdert kleine oneffenheden), report verder gemaakt, betere INSANE route gevonden
</commit_message>
<xml_diff>
--- a/Assignment 3/Assignment 3 report.docx
+++ b/Assignment 3/Assignment 3 report.docx
@@ -474,14 +474,41 @@
           <w:rFonts w:eastAsiaTheme="minorEastAsia"/>
           <w:lang w:val="en-US"/>
         </w:rPr>
+        <w:t>The figure below contains the pseudo code of our main function. Please note that this version of the pseudo code is already the version with ‘special features’, these features will be explained in the next exercise.</w:t>
+      </w:r>
+      <w:r>
+        <w:rPr>
+          <w:rFonts w:eastAsiaTheme="minorEastAsia"/>
+          <w:lang w:val="en-US"/>
+        </w:rPr>
+        <w:t xml:space="preserve"> Please note that unlike ‘real’ ants, these ants only drop pheromone on the route they passed when they find a path to the end. This reduces the amount of iterations because </w:t>
+      </w:r>
+      <w:r>
+        <w:rPr>
+          <w:rFonts w:eastAsiaTheme="minorEastAsia"/>
+          <w:lang w:val="en-US"/>
+        </w:rPr>
+        <w:t>only the quickest route found in an iteration is marked.</w:t>
+      </w:r>
+      <w:r>
+        <w:rPr>
+          <w:rFonts w:eastAsiaTheme="minorEastAsia"/>
+          <w:lang w:val="en-US"/>
+        </w:rPr>
         <w:br/>
       </w:r>
-      <w:bookmarkStart w:id="0" w:name="_GoBack"/>
-      <w:bookmarkEnd w:id="0"/>
       <w:r>
         <w:rPr>
           <w:rFonts w:eastAsiaTheme="minorEastAsia"/>
           <w:lang w:val="en-US"/>
+        </w:rPr>
+        <w:lastRenderedPageBreak/>
+        <w:br/>
+      </w:r>
+      <w:r>
+        <w:rPr>
+          <w:noProof/>
+          <w:lang w:eastAsia="nl-NL"/>
         </w:rPr>
         <w:pict>
           <v:shapetype id="_x0000_t75" coordsize="21600,21600" o:spt="75" o:preferrelative="t" path="m@4@5l@4@11@9@11@9@5xe" filled="f" stroked="f">
@@ -503,11 +530,316 @@
             <v:path o:extrusionok="f" gradientshapeok="t" o:connecttype="rect"/>
             <o:lock v:ext="edit" aspectratio="t"/>
           </v:shapetype>
-          <v:shape id="_x0000_i1025" type="#_x0000_t75" style="width:453.6pt;height:320.4pt">
-            <v:imagedata r:id="rId6" o:title="pseudoCode"/>
+          <v:shape id="_x0000_i1025" type="#_x0000_t75" style="width:384.6pt;height:336pt">
+            <v:imagedata r:id="rId6" o:title="Naamloos"/>
           </v:shape>
         </w:pict>
       </w:r>
+    </w:p>
+    <w:p>
+      <w:pPr>
+        <w:pStyle w:val="Lijstalinea"/>
+        <w:rPr>
+          <w:lang w:val="en-US"/>
+        </w:rPr>
+      </w:pPr>
+    </w:p>
+    <w:p>
+      <w:pPr>
+        <w:pStyle w:val="Lijstalinea"/>
+        <w:numPr>
+          <w:ilvl w:val="0"/>
+          <w:numId w:val="3"/>
+        </w:numPr>
+        <w:rPr>
+          <w:lang w:val="en-US"/>
+        </w:rPr>
+      </w:pPr>
+      <w:r>
+        <w:rPr>
+          <w:lang w:val="en-US"/>
+        </w:rPr>
+        <w:t>The algorithm in the previous exercise was t</w:t>
+      </w:r>
+      <w:r>
+        <w:rPr>
+          <w:lang w:val="en-US"/>
+        </w:rPr>
+        <w:t xml:space="preserve">hen equipped with </w:t>
+      </w:r>
+      <w:r>
+        <w:rPr>
+          <w:lang w:val="en-US"/>
+        </w:rPr>
+        <w:t>three main</w:t>
+      </w:r>
+      <w:r>
+        <w:rPr>
+          <w:lang w:val="en-US"/>
+        </w:rPr>
+        <w:t xml:space="preserve"> features.</w:t>
+      </w:r>
+      <w:r>
+        <w:rPr>
+          <w:lang w:val="en-US"/>
+        </w:rPr>
+        <w:br/>
+      </w:r>
+      <w:r>
+        <w:rPr>
+          <w:lang w:val="en-US"/>
+        </w:rPr>
+        <w:t xml:space="preserve">The first involved the </w:t>
+      </w:r>
+      <w:proofErr w:type="spellStart"/>
+      <w:r>
+        <w:rPr>
+          <w:i/>
+          <w:lang w:val="en-US"/>
+        </w:rPr>
+        <w:t>calcNextLoc</w:t>
+      </w:r>
+      <w:proofErr w:type="spellEnd"/>
+      <w:r>
+        <w:rPr>
+          <w:lang w:val="en-US"/>
+        </w:rPr>
+        <w:t xml:space="preserve"> function to also look at the history of an ant, and choose randomly (based on the chance of taking that route, of course) only between all new possibilities. If there are no new locations available, the algorithm will simply pick at random (again, based on the chance of picking that route).</w:t>
+      </w:r>
+      <w:r>
+        <w:rPr>
+          <w:lang w:val="en-US"/>
+        </w:rPr>
+        <w:t xml:space="preserve"> This feature</w:t>
+      </w:r>
+      <w:r>
+        <w:rPr>
+          <w:lang w:val="en-US"/>
+        </w:rPr>
+        <w:t xml:space="preserve"> </w:t>
+      </w:r>
+      <w:r>
+        <w:rPr>
+          <w:lang w:val="en-US"/>
+        </w:rPr>
+        <w:t>improves the exploring abilities of the ants, while also enabling them to keep going forward when confronted with long hallways, for example.</w:t>
+      </w:r>
+      <w:r>
+        <w:rPr>
+          <w:lang w:val="en-US"/>
+        </w:rPr>
+        <w:br/>
+      </w:r>
+      <w:r>
+        <w:rPr>
+          <w:lang w:val="en-US"/>
+        </w:rPr>
+        <w:t xml:space="preserve">The second feature was the function </w:t>
+      </w:r>
+      <w:proofErr w:type="spellStart"/>
+      <w:r>
+        <w:rPr>
+          <w:i/>
+          <w:lang w:val="en-US"/>
+        </w:rPr>
+        <w:t>trimHist</w:t>
+      </w:r>
+      <w:proofErr w:type="spellEnd"/>
+      <w:r>
+        <w:rPr>
+          <w:lang w:val="en-US"/>
+        </w:rPr>
+        <w:t xml:space="preserve">, </w:t>
+      </w:r>
+      <w:r>
+        <w:rPr>
+          <w:lang w:val="en-US"/>
+        </w:rPr>
+        <w:t>this function is used on the</w:t>
+      </w:r>
+      <w:r>
+        <w:rPr>
+          <w:lang w:val="en-US"/>
+        </w:rPr>
+        <w:t xml:space="preserve"> history of an ant that has managed to find a route to the end. This function loops through all the locations an ant has been</w:t>
+      </w:r>
+      <w:r>
+        <w:rPr>
+          <w:lang w:val="en-US"/>
+        </w:rPr>
+        <w:t>,</w:t>
+      </w:r>
+      <w:r>
+        <w:rPr>
+          <w:lang w:val="en-US"/>
+        </w:rPr>
+        <w:t xml:space="preserve"> starting at the first history element.</w:t>
+      </w:r>
+      <w:r>
+        <w:rPr>
+          <w:lang w:val="en-US"/>
+        </w:rPr>
+        <w:t xml:space="preserve"> In every loop, the function checks for the next duplicate of this location, and </w:t>
+      </w:r>
+      <w:r>
+        <w:rPr>
+          <w:lang w:val="en-US"/>
+        </w:rPr>
+        <w:t>then deletes all the locations up to and including the found duplicate.</w:t>
+      </w:r>
+      <w:r>
+        <w:rPr>
+          <w:lang w:val="en-US"/>
+        </w:rPr>
+        <w:t xml:space="preserve"> This feature removes all loops, including </w:t>
+      </w:r>
+      <w:r>
+        <w:rPr>
+          <w:lang w:val="en-US"/>
+        </w:rPr>
+        <w:t>dead-ends, m</w:t>
+      </w:r>
+      <w:r>
+        <w:rPr>
+          <w:lang w:val="en-US"/>
+        </w:rPr>
+        <w:t>aking the final route of an ant shorter. Quick tests show that the route usually becomes over 60% shorter using this function, with some r</w:t>
+      </w:r>
+      <w:r>
+        <w:rPr>
+          <w:lang w:val="en-US"/>
+        </w:rPr>
+        <w:t>outes becoming over 90% shorter.</w:t>
+      </w:r>
+      <w:r>
+        <w:rPr>
+          <w:lang w:val="en-US"/>
+        </w:rPr>
+        <w:br/>
+        <w:t>The third feature is</w:t>
+      </w:r>
+      <w:r>
+        <w:rPr>
+          <w:lang w:val="en-US"/>
+        </w:rPr>
+        <w:t xml:space="preserve"> a function called </w:t>
+      </w:r>
+      <w:proofErr w:type="spellStart"/>
+      <w:r>
+        <w:rPr>
+          <w:i/>
+          <w:lang w:val="en-US"/>
+        </w:rPr>
+        <w:t>trimBumps</w:t>
+      </w:r>
+      <w:proofErr w:type="spellEnd"/>
+      <w:r>
+        <w:rPr>
+          <w:lang w:val="en-US"/>
+        </w:rPr>
+        <w:t>. This function is</w:t>
+      </w:r>
+      <w:r>
+        <w:rPr>
+          <w:lang w:val="en-US"/>
+        </w:rPr>
+        <w:t xml:space="preserve"> </w:t>
+      </w:r>
+      <w:r>
+        <w:rPr>
+          <w:lang w:val="en-US"/>
+        </w:rPr>
+        <w:t xml:space="preserve">an alternative form of </w:t>
+      </w:r>
+      <w:proofErr w:type="spellStart"/>
+      <w:r>
+        <w:rPr>
+          <w:i/>
+          <w:lang w:val="en-US"/>
+        </w:rPr>
+        <w:t>trimhist</w:t>
+      </w:r>
+      <w:proofErr w:type="spellEnd"/>
+      <w:r>
+        <w:rPr>
+          <w:lang w:val="en-US"/>
+        </w:rPr>
+        <w:t xml:space="preserve">, and looks for the next duplicate of all the </w:t>
+      </w:r>
+      <w:proofErr w:type="spellStart"/>
+      <w:r>
+        <w:rPr>
+          <w:lang w:val="en-US"/>
+        </w:rPr>
+        <w:t>neighbouring</w:t>
+      </w:r>
+      <w:proofErr w:type="spellEnd"/>
+      <w:r>
+        <w:rPr>
+          <w:lang w:val="en-US"/>
+        </w:rPr>
+        <w:t xml:space="preserve"> locations</w:t>
+      </w:r>
+      <w:r>
+        <w:rPr>
+          <w:lang w:val="en-US"/>
+        </w:rPr>
+        <w:t>.</w:t>
+      </w:r>
+      <w:r>
+        <w:rPr>
+          <w:lang w:val="en-US"/>
+        </w:rPr>
+        <w:t xml:space="preserve"> If a duplicate is found, the locations in between are removed. The result is a much smoother route (PLAATJE). This function, together with </w:t>
+      </w:r>
+      <w:proofErr w:type="spellStart"/>
+      <w:r>
+        <w:rPr>
+          <w:i/>
+          <w:lang w:val="en-US"/>
+        </w:rPr>
+        <w:t>trimHist</w:t>
+      </w:r>
+      <w:proofErr w:type="spellEnd"/>
+      <w:r>
+        <w:rPr>
+          <w:lang w:val="en-US"/>
+        </w:rPr>
+        <w:t xml:space="preserve"> greatly improved performance on open areas (PLAATJE), as well as time the function took in total (quicker convergence) PLAATJE</w:t>
+      </w:r>
+      <w:bookmarkStart w:id="0" w:name="_GoBack"/>
+      <w:bookmarkEnd w:id="0"/>
+      <w:r>
+        <w:rPr>
+          <w:lang w:val="en-US"/>
+        </w:rPr>
+        <w:t>.</w:t>
+      </w:r>
+    </w:p>
+    <w:p>
+      <w:pPr>
+        <w:rPr>
+          <w:lang w:val="en-US"/>
+        </w:rPr>
+      </w:pPr>
+      <w:r>
+        <w:rPr>
+          <w:lang w:val="en-US"/>
+        </w:rPr>
+        <w:t>PLAATJES MET GRAFIEKJES ERBIJ</w:t>
+      </w:r>
+    </w:p>
+    <w:p>
+      <w:pPr>
+        <w:pStyle w:val="Lijstalinea"/>
+        <w:numPr>
+          <w:ilvl w:val="0"/>
+          <w:numId w:val="3"/>
+        </w:numPr>
+        <w:rPr>
+          <w:lang w:val="en-US"/>
+        </w:rPr>
+      </w:pPr>
     </w:p>
     <w:sectPr>
       <w:pgSz w:w="11906" w:h="16838"/>

</xml_diff>

<commit_message>
Verslag iets verder uitgewerkt
</commit_message>
<xml_diff>
--- a/Assignment 3/Assignment 3 report.docx
+++ b/Assignment 3/Assignment 3 report.docx
@@ -461,13 +461,11 @@
     <w:p>
       <w:pPr>
         <w:pStyle w:val="Lijstalinea"/>
+        <w:keepNext/>
         <w:numPr>
           <w:ilvl w:val="0"/>
           <w:numId w:val="3"/>
         </w:numPr>
-        <w:rPr>
-          <w:lang w:val="en-US"/>
-        </w:rPr>
       </w:pPr>
       <w:r>
         <w:rPr>
@@ -481,34 +479,83 @@
           <w:rFonts w:eastAsiaTheme="minorEastAsia"/>
           <w:lang w:val="en-US"/>
         </w:rPr>
-        <w:t xml:space="preserve"> Please note that unlike ‘real’ ants, these ants only drop pheromone on the route they passed when they find a path to the end. This reduces the amount of iterations because </w:t>
+        <w:t xml:space="preserve"> </w:t>
       </w:r>
       <w:r>
         <w:rPr>
           <w:rFonts w:eastAsiaTheme="minorEastAsia"/>
           <w:lang w:val="en-US"/>
         </w:rPr>
-        <w:t>only the quickest route found in an iteration is marked.</w:t>
+        <w:t xml:space="preserve">The ants simulated in this code </w:t>
       </w:r>
       <w:r>
         <w:rPr>
           <w:rFonts w:eastAsiaTheme="minorEastAsia"/>
           <w:lang w:val="en-US"/>
         </w:rPr>
+        <w:t>only drop pheromone on the route they passed when they find a path to the end</w:t>
+      </w:r>
+      <w:r>
+        <w:rPr>
+          <w:rFonts w:eastAsiaTheme="minorEastAsia"/>
+          <w:lang w:val="en-US"/>
+        </w:rPr>
+        <w:t xml:space="preserve"> (</w:t>
+      </w:r>
+      <w:r>
+        <w:rPr>
+          <w:rFonts w:eastAsiaTheme="minorEastAsia"/>
+          <w:lang w:val="en-US"/>
+        </w:rPr>
+        <w:t>unlike ‘real’ ants</w:t>
+      </w:r>
+      <w:r>
+        <w:rPr>
+          <w:rFonts w:eastAsiaTheme="minorEastAsia"/>
+          <w:lang w:val="en-US"/>
+        </w:rPr>
+        <w:t>, which always drop pheromone)</w:t>
+      </w:r>
+      <w:r>
+        <w:rPr>
+          <w:rFonts w:eastAsiaTheme="minorEastAsia"/>
+          <w:lang w:val="en-US"/>
+        </w:rPr>
+        <w:t xml:space="preserve">. This reduces the amount of iterations because </w:t>
+      </w:r>
+      <w:r>
+        <w:rPr>
+          <w:rFonts w:eastAsiaTheme="minorEastAsia"/>
+          <w:lang w:val="en-US"/>
+        </w:rPr>
+        <w:t xml:space="preserve">only the quickest route found in </w:t>
+      </w:r>
+      <w:r>
+        <w:rPr>
+          <w:rFonts w:eastAsiaTheme="minorEastAsia"/>
+          <w:lang w:val="en-US"/>
+        </w:rPr>
+        <w:lastRenderedPageBreak/>
+        <w:t>an iteration is marked.</w:t>
+      </w:r>
+      <w:r>
+        <w:rPr>
+          <w:rFonts w:eastAsiaTheme="minorEastAsia"/>
+          <w:lang w:val="en-US"/>
+        </w:rPr>
+        <w:t xml:space="preserve"> </w:t>
+      </w:r>
+      <w:r>
+        <w:rPr>
+          <w:rFonts w:eastAsiaTheme="minorEastAsia"/>
+          <w:lang w:val="en-US"/>
+        </w:rPr>
         <w:br/>
       </w:r>
       <w:r>
         <w:rPr>
           <w:rFonts w:eastAsiaTheme="minorEastAsia"/>
           <w:lang w:val="en-US"/>
-        </w:rPr>
-        <w:lastRenderedPageBreak/>
-        <w:br/>
-      </w:r>
-      <w:r>
-        <w:rPr>
-          <w:noProof/>
-          <w:lang w:eastAsia="nl-NL"/>
         </w:rPr>
         <w:pict>
           <v:shapetype id="_x0000_t75" coordsize="21600,21600" o:spt="75" o:preferrelative="t" path="m@4@5l@4@11@9@11@9@5xe" filled="f" stroked="f">
@@ -530,10 +577,52 @@
             <v:path o:extrusionok="f" gradientshapeok="t" o:connecttype="rect"/>
             <o:lock v:ext="edit" aspectratio="t"/>
           </v:shapetype>
-          <v:shape id="_x0000_i1025" type="#_x0000_t75" style="width:384.6pt;height:336pt">
-            <v:imagedata r:id="rId6" o:title="Naamloos"/>
+          <v:shape id="_x0000_i1025" type="#_x0000_t75" style="width:453.25pt;height:405.2pt">
+            <v:imagedata r:id="rId7" o:title="Naamloos"/>
           </v:shape>
         </w:pict>
+      </w:r>
+    </w:p>
+    <w:p>
+      <w:pPr>
+        <w:pStyle w:val="Bijschrift"/>
+        <w:rPr>
+          <w:lang w:val="en-US"/>
+        </w:rPr>
+      </w:pPr>
+      <w:r>
+        <w:rPr>
+          <w:lang w:val="en-US"/>
+        </w:rPr>
+        <w:t xml:space="preserve">Figure </w:t>
+      </w:r>
+      <w:r>
+        <w:fldChar w:fldCharType="begin"/>
+      </w:r>
+      <w:r>
+        <w:rPr>
+          <w:lang w:val="en-US"/>
+        </w:rPr>
+        <w:instrText xml:space="preserve"> SEQ Figure \* ARABIC </w:instrText>
+      </w:r>
+      <w:r>
+        <w:fldChar w:fldCharType="separate"/>
+      </w:r>
+      <w:r>
+        <w:rPr>
+          <w:noProof/>
+          <w:lang w:val="en-US"/>
+        </w:rPr>
+        <w:t>1</w:t>
+      </w:r>
+      <w:r>
+        <w:fldChar w:fldCharType="end"/>
+      </w:r>
+      <w:r>
+        <w:rPr>
+          <w:lang w:val="en-US"/>
+        </w:rPr>
+        <w:t>: Pseudo-code of the main algorithm</w:t>
       </w:r>
     </w:p>
     <w:p>
@@ -691,7 +780,67 @@
         <w:rPr>
           <w:lang w:val="en-US"/>
         </w:rPr>
-        <w:t xml:space="preserve"> This feature removes all loops, including </w:t>
+        <w:t xml:space="preserve"> This feature removes all loops</w:t>
+      </w:r>
+      <w:r>
+        <w:rPr>
+          <w:lang w:val="en-US"/>
+        </w:rPr>
+        <w:t xml:space="preserve"> (see </w:t>
+      </w:r>
+      <w:r>
+        <w:rPr>
+          <w:lang w:val="en-US"/>
+        </w:rPr>
+        <w:fldChar w:fldCharType="begin"/>
+      </w:r>
+      <w:r>
+        <w:rPr>
+          <w:lang w:val="en-US"/>
+        </w:rPr>
+        <w:instrText xml:space="preserve"> REF _Ref432972169 \h </w:instrText>
+      </w:r>
+      <w:r>
+        <w:rPr>
+          <w:lang w:val="en-US"/>
+        </w:rPr>
+      </w:r>
+      <w:r>
+        <w:rPr>
+          <w:lang w:val="en-US"/>
+        </w:rPr>
+        <w:fldChar w:fldCharType="separate"/>
+      </w:r>
+      <w:r>
+        <w:rPr>
+          <w:lang w:val="en-US"/>
+        </w:rPr>
+        <w:t xml:space="preserve">Figure </w:t>
+      </w:r>
+      <w:r>
+        <w:rPr>
+          <w:noProof/>
+          <w:lang w:val="en-US"/>
+        </w:rPr>
+        <w:t>2</w:t>
+      </w:r>
+      <w:r>
+        <w:rPr>
+          <w:lang w:val="en-US"/>
+        </w:rPr>
+        <w:fldChar w:fldCharType="end"/>
+      </w:r>
+      <w:r>
+        <w:rPr>
+          <w:lang w:val="en-US"/>
+        </w:rPr>
+        <w:t>)</w:t>
+      </w:r>
+      <w:r>
+        <w:rPr>
+          <w:lang w:val="en-US"/>
+        </w:rPr>
+        <w:t xml:space="preserve">, including </w:t>
       </w:r>
       <w:r>
         <w:rPr>
@@ -757,7 +906,15 @@
           <w:i/>
           <w:lang w:val="en-US"/>
         </w:rPr>
-        <w:t>trimhist</w:t>
+        <w:lastRenderedPageBreak/>
+        <w:t>trimH</w:t>
+      </w:r>
+      <w:r>
+        <w:rPr>
+          <w:i/>
+          <w:lang w:val="en-US"/>
+        </w:rPr>
+        <w:t>ist</w:t>
       </w:r>
       <w:proofErr w:type="spellEnd"/>
       <w:r>
@@ -790,7 +947,85 @@
         <w:rPr>
           <w:lang w:val="en-US"/>
         </w:rPr>
-        <w:t xml:space="preserve"> If a duplicate is found, the locations in between are removed. The result is a much smoother route (PLAATJE). This function, together with </w:t>
+        <w:t xml:space="preserve"> If a duplicate is found, the locations </w:t>
+      </w:r>
+      <w:r>
+        <w:rPr>
+          <w:lang w:val="en-US"/>
+        </w:rPr>
+        <w:t>in between</w:t>
+      </w:r>
+      <w:r>
+        <w:rPr>
+          <w:lang w:val="en-US"/>
+        </w:rPr>
+        <w:t xml:space="preserve"> are removed. The r</w:t>
+      </w:r>
+      <w:r>
+        <w:rPr>
+          <w:lang w:val="en-US"/>
+        </w:rPr>
+        <w:t>esult is a much smoother route</w:t>
+      </w:r>
+      <w:r>
+        <w:rPr>
+          <w:lang w:val="en-US"/>
+        </w:rPr>
+        <w:t>.</w:t>
+      </w:r>
+      <w:r>
+        <w:rPr>
+          <w:lang w:val="en-US"/>
+        </w:rPr>
+        <w:t xml:space="preserve"> </w:t>
+      </w:r>
+      <w:r>
+        <w:rPr>
+          <w:lang w:val="en-US"/>
+        </w:rPr>
+        <w:fldChar w:fldCharType="begin"/>
+      </w:r>
+      <w:r>
+        <w:rPr>
+          <w:lang w:val="en-US"/>
+        </w:rPr>
+        <w:instrText xml:space="preserve"> REF _Ref432971723 \h </w:instrText>
+      </w:r>
+      <w:r>
+        <w:rPr>
+          <w:lang w:val="en-US"/>
+        </w:rPr>
+      </w:r>
+      <w:r>
+        <w:rPr>
+          <w:lang w:val="en-US"/>
+        </w:rPr>
+        <w:fldChar w:fldCharType="separate"/>
+      </w:r>
+      <w:r>
+        <w:rPr>
+          <w:lang w:val="en-US"/>
+        </w:rPr>
+        <w:t xml:space="preserve">Figure </w:t>
+      </w:r>
+      <w:r>
+        <w:rPr>
+          <w:noProof/>
+          <w:lang w:val="en-US"/>
+        </w:rPr>
+        <w:t>3</w:t>
+      </w:r>
+      <w:r>
+        <w:rPr>
+          <w:lang w:val="en-US"/>
+        </w:rPr>
+        <w:fldChar w:fldCharType="end"/>
+      </w:r>
+      <w:r>
+        <w:rPr>
+          <w:lang w:val="en-US"/>
+        </w:rPr>
+        <w:t xml:space="preserve"> shows an example of a bump removed by </w:t>
       </w:r>
       <w:proofErr w:type="spellStart"/>
       <w:r>
@@ -798,17 +1033,9 @@
           <w:i/>
           <w:lang w:val="en-US"/>
         </w:rPr>
-        <w:t>trimHist</w:t>
+        <w:t>trimBumps</w:t>
       </w:r>
       <w:proofErr w:type="spellEnd"/>
-      <w:r>
-        <w:rPr>
-          <w:lang w:val="en-US"/>
-        </w:rPr>
-        <w:t xml:space="preserve"> greatly improved performance on open areas (PLAATJE), as well as time the function took in total (quicker convergence) PLAATJE</w:t>
-      </w:r>
-      <w:bookmarkStart w:id="0" w:name="_GoBack"/>
-      <w:bookmarkEnd w:id="0"/>
       <w:r>
         <w:rPr>
           <w:lang w:val="en-US"/>
@@ -824,9 +1051,492 @@
       </w:pPr>
       <w:r>
         <w:rPr>
-          <w:lang w:val="en-US"/>
-        </w:rPr>
-        <w:t>PLAATJES MET GRAFIEKJES ERBIJ</w:t>
+          <w:noProof/>
+        </w:rPr>
+        <w:pict>
+          <v:shape id="_x0000_s1027" type="#_x0000_t75" style="position:absolute;margin-left:-6.6pt;margin-top:3.85pt;width:227.4pt;height:135.6pt;z-index:251662336;mso-position-horizontal-relative:text;mso-position-vertical-relative:text;mso-width-relative:page;mso-height-relative:page">
+            <v:imagedata r:id="rId8" o:title="Naamloos" croptop="10149f" cropbottom="26534f" cropleft="27567f" cropright="9102f"/>
+            <w10:wrap type="square"/>
+          </v:shape>
+        </w:pict>
+      </w:r>
+      <w:r>
+        <w:rPr>
+          <w:noProof/>
+          <w:lang w:eastAsia="nl-NL"/>
+        </w:rPr>
+        <w:drawing>
+          <wp:anchor distT="0" distB="0" distL="114300" distR="114300" simplePos="0" relativeHeight="251658240" behindDoc="1" locked="0" layoutInCell="1" allowOverlap="1" wp14:anchorId="43B3E17E" wp14:editId="66DE869F">
+            <wp:simplePos x="0" y="0"/>
+            <wp:positionH relativeFrom="column">
+              <wp:posOffset>3368675</wp:posOffset>
+            </wp:positionH>
+            <wp:positionV relativeFrom="paragraph">
+              <wp:posOffset>159385</wp:posOffset>
+            </wp:positionV>
+            <wp:extent cx="2179320" cy="1516380"/>
+            <wp:effectExtent l="0" t="0" r="0" b="7620"/>
+            <wp:wrapThrough wrapText="bothSides">
+              <wp:wrapPolygon edited="0">
+                <wp:start x="0" y="0"/>
+                <wp:lineTo x="0" y="21437"/>
+                <wp:lineTo x="21336" y="21437"/>
+                <wp:lineTo x="21336" y="0"/>
+                <wp:lineTo x="0" y="0"/>
+              </wp:wrapPolygon>
+            </wp:wrapThrough>
+            <wp:docPr id="1" name="Afbeelding 1" descr="C:\Users\Tim\AppData\Local\Microsoft\Windows\INetCache\Content.Word\Naamloos.png"/>
+            <wp:cNvGraphicFramePr>
+              <a:graphicFrameLocks xmlns:a="http://schemas.openxmlformats.org/drawingml/2006/main" noChangeAspect="1"/>
+            </wp:cNvGraphicFramePr>
+            <a:graphic xmlns:a="http://schemas.openxmlformats.org/drawingml/2006/main">
+              <a:graphicData uri="http://schemas.openxmlformats.org/drawingml/2006/picture">
+                <pic:pic xmlns:pic="http://schemas.openxmlformats.org/drawingml/2006/picture">
+                  <pic:nvPicPr>
+                    <pic:cNvPr id="0" name="Picture 33" descr="C:\Users\Tim\AppData\Local\Microsoft\Windows\INetCache\Content.Word\Naamloos.png"/>
+                    <pic:cNvPicPr>
+                      <a:picLocks noChangeAspect="1" noChangeArrowheads="1"/>
+                    </pic:cNvPicPr>
+                  </pic:nvPicPr>
+                  <pic:blipFill>
+                    <a:blip r:embed="rId9">
+                      <a:extLst>
+                        <a:ext uri="{28A0092B-C50C-407E-A947-70E740481C1C}">
+                          <a14:useLocalDpi xmlns:a14="http://schemas.microsoft.com/office/drawing/2010/main" val="0"/>
+                        </a:ext>
+                      </a:extLst>
+                    </a:blip>
+                    <a:srcRect/>
+                    <a:stretch>
+                      <a:fillRect/>
+                    </a:stretch>
+                  </pic:blipFill>
+                  <pic:spPr bwMode="auto">
+                    <a:xfrm>
+                      <a:off x="0" y="0"/>
+                      <a:ext cx="2179320" cy="1516380"/>
+                    </a:xfrm>
+                    <a:prstGeom prst="rect">
+                      <a:avLst/>
+                    </a:prstGeom>
+                    <a:noFill/>
+                    <a:ln>
+                      <a:noFill/>
+                    </a:ln>
+                  </pic:spPr>
+                </pic:pic>
+              </a:graphicData>
+            </a:graphic>
+            <wp14:sizeRelH relativeFrom="page">
+              <wp14:pctWidth>0</wp14:pctWidth>
+            </wp14:sizeRelH>
+            <wp14:sizeRelV relativeFrom="page">
+              <wp14:pctHeight>0</wp14:pctHeight>
+            </wp14:sizeRelV>
+          </wp:anchor>
+        </w:drawing>
+      </w:r>
+    </w:p>
+    <w:p>
+      <w:pPr>
+        <w:keepNext/>
+        <w:rPr>
+          <w:lang w:val="en-US"/>
+        </w:rPr>
+      </w:pPr>
+    </w:p>
+    <w:p>
+      <w:pPr>
+        <w:pStyle w:val="Bijschrift"/>
+        <w:rPr>
+          <w:lang w:val="en-US"/>
+        </w:rPr>
+      </w:pPr>
+      <w:bookmarkStart w:id="0" w:name="_Ref432971723"/>
+    </w:p>
+    <w:p>
+      <w:pPr>
+        <w:pStyle w:val="Bijschrift"/>
+        <w:rPr>
+          <w:lang w:val="en-US"/>
+        </w:rPr>
+      </w:pPr>
+    </w:p>
+    <w:p>
+      <w:pPr>
+        <w:pStyle w:val="Bijschrift"/>
+        <w:rPr>
+          <w:lang w:val="en-US"/>
+        </w:rPr>
+      </w:pPr>
+    </w:p>
+    <w:p>
+      <w:pPr>
+        <w:pStyle w:val="Bijschrift"/>
+        <w:rPr>
+          <w:lang w:val="en-US"/>
+        </w:rPr>
+      </w:pPr>
+    </w:p>
+    <w:p>
+      <w:pPr>
+        <w:pStyle w:val="Bijschrift"/>
+        <w:rPr>
+          <w:i/>
+          <w:lang w:val="en-US"/>
+        </w:rPr>
+      </w:pPr>
+      <w:r>
+        <w:rPr>
+          <w:noProof/>
+        </w:rPr>
+        <mc:AlternateContent>
+          <mc:Choice Requires="wps">
+            <w:drawing>
+              <wp:anchor distT="0" distB="0" distL="114300" distR="114300" simplePos="0" relativeHeight="251660288" behindDoc="0" locked="0" layoutInCell="1" allowOverlap="1" wp14:anchorId="20F5098E" wp14:editId="737C4FA5">
+                <wp:simplePos x="0" y="0"/>
+                <wp:positionH relativeFrom="column">
+                  <wp:posOffset>488315</wp:posOffset>
+                </wp:positionH>
+                <wp:positionV relativeFrom="paragraph">
+                  <wp:posOffset>36195</wp:posOffset>
+                </wp:positionV>
+                <wp:extent cx="2179320" cy="635"/>
+                <wp:effectExtent l="0" t="0" r="0" b="0"/>
+                <wp:wrapThrough wrapText="bothSides">
+                  <wp:wrapPolygon edited="0">
+                    <wp:start x="0" y="0"/>
+                    <wp:lineTo x="0" y="20057"/>
+                    <wp:lineTo x="21336" y="20057"/>
+                    <wp:lineTo x="21336" y="0"/>
+                    <wp:lineTo x="0" y="0"/>
+                  </wp:wrapPolygon>
+                </wp:wrapThrough>
+                <wp:docPr id="2" name="Tekstvak 2"/>
+                <wp:cNvGraphicFramePr/>
+                <a:graphic xmlns:a="http://schemas.openxmlformats.org/drawingml/2006/main">
+                  <a:graphicData uri="http://schemas.microsoft.com/office/word/2010/wordprocessingShape">
+                    <wps:wsp>
+                      <wps:cNvSpPr txBox="1"/>
+                      <wps:spPr>
+                        <a:xfrm>
+                          <a:off x="0" y="0"/>
+                          <a:ext cx="2179320" cy="635"/>
+                        </a:xfrm>
+                        <a:prstGeom prst="rect">
+                          <a:avLst/>
+                        </a:prstGeom>
+                        <a:solidFill>
+                          <a:prstClr val="white"/>
+                        </a:solidFill>
+                        <a:ln>
+                          <a:noFill/>
+                        </a:ln>
+                        <a:effectLst/>
+                      </wps:spPr>
+                      <wps:txbx>
+                        <w:txbxContent>
+                          <w:p>
+                            <w:pPr>
+                              <w:pStyle w:val="Bijschrift"/>
+                              <w:rPr>
+                                <w:noProof/>
+                                <w:lang w:val="en-US"/>
+                              </w:rPr>
+                            </w:pPr>
+                            <w:bookmarkStart w:id="1" w:name="_Ref432972169"/>
+                            <w:r>
+                              <w:rPr>
+                                <w:lang w:val="en-US"/>
+                              </w:rPr>
+                              <w:t xml:space="preserve">Figure </w:t>
+                            </w:r>
+                            <w:r>
+                              <w:fldChar w:fldCharType="begin"/>
+                            </w:r>
+                            <w:r>
+                              <w:rPr>
+                                <w:lang w:val="en-US"/>
+                              </w:rPr>
+                              <w:instrText xml:space="preserve"> SEQ Figure \* ARABIC </w:instrText>
+                            </w:r>
+                            <w:r>
+                              <w:fldChar w:fldCharType="separate"/>
+                            </w:r>
+                            <w:r>
+                              <w:rPr>
+                                <w:noProof/>
+                                <w:lang w:val="en-US"/>
+                              </w:rPr>
+                              <w:t>2</w:t>
+                            </w:r>
+                            <w:r>
+                              <w:fldChar w:fldCharType="end"/>
+                            </w:r>
+                            <w:bookmarkEnd w:id="1"/>
+                            <w:r>
+                              <w:rPr>
+                                <w:lang w:val="en-US"/>
+                              </w:rPr>
+                              <w:t xml:space="preserve">: a typical loop removed by </w:t>
+                            </w:r>
+                            <w:proofErr w:type="spellStart"/>
+                            <w:r>
+                              <w:rPr>
+                                <w:i/>
+                                <w:lang w:val="en-US"/>
+                              </w:rPr>
+                              <w:t>trimHist</w:t>
+                            </w:r>
+                            <w:proofErr w:type="spellEnd"/>
+                          </w:p>
+                        </w:txbxContent>
+                      </wps:txbx>
+                      <wps:bodyPr rot="0" spcFirstLastPara="0" vertOverflow="overflow" horzOverflow="overflow" vert="horz" wrap="square" lIns="0" tIns="0" rIns="0" bIns="0" numCol="1" spcCol="0" rtlCol="0" fromWordArt="0" anchor="t" anchorCtr="0" forceAA="0" compatLnSpc="1">
+                        <a:prstTxWarp prst="textNoShape">
+                          <a:avLst/>
+                        </a:prstTxWarp>
+                        <a:spAutoFit/>
+                      </wps:bodyPr>
+                    </wps:wsp>
+                  </a:graphicData>
+                </a:graphic>
+              </wp:anchor>
+            </w:drawing>
+          </mc:Choice>
+          <mc:Fallback>
+            <w:pict>
+              <v:shapetype id="_x0000_t202" coordsize="21600,21600" o:spt="202" path="m,l,21600r21600,l21600,xe">
+                <v:stroke joinstyle="miter"/>
+                <v:path gradientshapeok="t" o:connecttype="rect"/>
+              </v:shapetype>
+              <v:shape id="Tekstvak 2" o:spid="_x0000_s1026" type="#_x0000_t202" style="position:absolute;margin-left:38.45pt;margin-top:2.85pt;width:171.6pt;height:.05pt;z-index:251660288;visibility:visible;mso-wrap-style:square;mso-wrap-distance-left:9pt;mso-wrap-distance-top:0;mso-wrap-distance-right:9pt;mso-wrap-distance-bottom:0;mso-position-horizontal:absolute;mso-position-horizontal-relative:text;mso-position-vertical:absolute;mso-position-vertical-relative:text;v-text-anchor:top" o:gfxdata="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" stroked="f">
+                <v:textbox style="mso-fit-shape-to-text:t" inset="0,0,0,0">
+                  <w:txbxContent>
+                    <w:p>
+                      <w:pPr>
+                        <w:pStyle w:val="Bijschrift"/>
+                        <w:rPr>
+                          <w:noProof/>
+                          <w:lang w:val="en-US"/>
+                        </w:rPr>
+                      </w:pPr>
+                      <w:bookmarkStart w:id="2" w:name="_Ref432972169"/>
+                      <w:r>
+                        <w:rPr>
+                          <w:lang w:val="en-US"/>
+                        </w:rPr>
+                        <w:t xml:space="preserve">Figure </w:t>
+                      </w:r>
+                      <w:r>
+                        <w:fldChar w:fldCharType="begin"/>
+                      </w:r>
+                      <w:r>
+                        <w:rPr>
+                          <w:lang w:val="en-US"/>
+                        </w:rPr>
+                        <w:instrText xml:space="preserve"> SEQ Figure \* ARABIC </w:instrText>
+                      </w:r>
+                      <w:r>
+                        <w:fldChar w:fldCharType="separate"/>
+                      </w:r>
+                      <w:r>
+                        <w:rPr>
+                          <w:noProof/>
+                          <w:lang w:val="en-US"/>
+                        </w:rPr>
+                        <w:t>2</w:t>
+                      </w:r>
+                      <w:r>
+                        <w:fldChar w:fldCharType="end"/>
+                      </w:r>
+                      <w:bookmarkEnd w:id="2"/>
+                      <w:r>
+                        <w:rPr>
+                          <w:lang w:val="en-US"/>
+                        </w:rPr>
+                        <w:t xml:space="preserve">: a typical loop removed by </w:t>
+                      </w:r>
+                      <w:proofErr w:type="spellStart"/>
+                      <w:r>
+                        <w:rPr>
+                          <w:i/>
+                          <w:lang w:val="en-US"/>
+                        </w:rPr>
+                        <w:t>trimHist</w:t>
+                      </w:r>
+                      <w:proofErr w:type="spellEnd"/>
+                    </w:p>
+                  </w:txbxContent>
+                </v:textbox>
+                <w10:wrap type="through"/>
+              </v:shape>
+            </w:pict>
+          </mc:Fallback>
+        </mc:AlternateContent>
+      </w:r>
+      <w:r>
+        <w:rPr>
+          <w:lang w:val="en-US"/>
+        </w:rPr>
+        <w:br/>
+      </w:r>
+      <w:r>
+        <w:rPr>
+          <w:lang w:val="en-US"/>
+        </w:rPr>
+        <w:t xml:space="preserve">Figure </w:t>
+      </w:r>
+      <w:r>
+        <w:fldChar w:fldCharType="begin"/>
+      </w:r>
+      <w:r>
+        <w:rPr>
+          <w:lang w:val="en-US"/>
+        </w:rPr>
+        <w:instrText xml:space="preserve"> SEQ Figure \* ARABIC </w:instrText>
+      </w:r>
+      <w:r>
+        <w:fldChar w:fldCharType="separate"/>
+      </w:r>
+      <w:r>
+        <w:rPr>
+          <w:noProof/>
+          <w:lang w:val="en-US"/>
+        </w:rPr>
+        <w:t>3</w:t>
+      </w:r>
+      <w:r>
+        <w:fldChar w:fldCharType="end"/>
+      </w:r>
+      <w:bookmarkEnd w:id="0"/>
+      <w:r>
+        <w:rPr>
+          <w:lang w:val="en-US"/>
+        </w:rPr>
+        <w:t xml:space="preserve">: a typical bump removed by </w:t>
+      </w:r>
+      <w:proofErr w:type="spellStart"/>
+      <w:r>
+        <w:rPr>
+          <w:i/>
+          <w:lang w:val="en-US"/>
+        </w:rPr>
+        <w:t>trimBumps</w:t>
+      </w:r>
+      <w:proofErr w:type="spellEnd"/>
+    </w:p>
+    <w:p>
+      <w:pPr>
+        <w:ind w:left="708"/>
+        <w:rPr>
+          <w:lang w:val="en-US"/>
+        </w:rPr>
+      </w:pPr>
+      <w:r>
+        <w:rPr>
+          <w:lang w:val="en-US"/>
+        </w:rPr>
+        <w:t xml:space="preserve">By including </w:t>
+      </w:r>
+      <w:proofErr w:type="spellStart"/>
+      <w:r>
+        <w:rPr>
+          <w:i/>
+          <w:lang w:val="en-US"/>
+        </w:rPr>
+        <w:t>trimHist</w:t>
+      </w:r>
+      <w:proofErr w:type="spellEnd"/>
+      <w:r>
+        <w:rPr>
+          <w:lang w:val="en-US"/>
+        </w:rPr>
+        <w:t xml:space="preserve"> and </w:t>
+      </w:r>
+      <w:proofErr w:type="spellStart"/>
+      <w:r>
+        <w:rPr>
+          <w:i/>
+          <w:lang w:val="en-US"/>
+        </w:rPr>
+        <w:t>trimBumps</w:t>
+      </w:r>
+      <w:proofErr w:type="spellEnd"/>
+      <w:r>
+        <w:rPr>
+          <w:lang w:val="en-US"/>
+        </w:rPr>
+        <w:t xml:space="preserve"> in every iteration, the code performance was improved, decreasing calculation times in the medium maze by almost 30% on average. The functions also had a small improvement on the final route length, decreasing the medium routes by roughly 4 steps on average. Performance on the calculation of new locations was not measured, because there was too little time to make and measure a ‘basic’ location picker.</w:t>
+      </w:r>
+    </w:p>
+    <w:p>
+      <w:pPr>
+        <w:keepNext/>
+        <w:rPr>
+          <w:lang w:val="en-US"/>
+        </w:rPr>
+      </w:pPr>
+      <w:r>
+        <w:rPr>
+          <w:noProof/>
+          <w:lang w:eastAsia="nl-NL"/>
+        </w:rPr>
+        <w:drawing>
+          <wp:inline distT="0" distB="0" distL="0" distR="0" wp14:anchorId="6311FD10" wp14:editId="4426286D">
+            <wp:extent cx="4572000" cy="2743200"/>
+            <wp:effectExtent l="0" t="0" r="19050" b="19050"/>
+            <wp:docPr id="3" name="Grafiek 3"/>
+            <wp:cNvGraphicFramePr/>
+            <a:graphic xmlns:a="http://schemas.openxmlformats.org/drawingml/2006/main">
+              <a:graphicData uri="http://schemas.openxmlformats.org/drawingml/2006/chart">
+                <c:chart xmlns:c="http://schemas.openxmlformats.org/drawingml/2006/chart" xmlns:r="http://schemas.openxmlformats.org/officeDocument/2006/relationships" r:id="rId10"/>
+              </a:graphicData>
+            </a:graphic>
+          </wp:inline>
+        </w:drawing>
+      </w:r>
+    </w:p>
+    <w:p>
+      <w:pPr>
+        <w:pStyle w:val="Bijschrift"/>
+        <w:rPr>
+          <w:lang w:val="en-US"/>
+        </w:rPr>
+      </w:pPr>
+      <w:r>
+        <w:rPr>
+          <w:lang w:val="en-US"/>
+        </w:rPr>
+        <w:t xml:space="preserve">Figure </w:t>
+      </w:r>
+      <w:r>
+        <w:fldChar w:fldCharType="begin"/>
+      </w:r>
+      <w:r>
+        <w:rPr>
+          <w:lang w:val="en-US"/>
+        </w:rPr>
+        <w:instrText xml:space="preserve"> SEQ Figure \* ARABIC </w:instrText>
+      </w:r>
+      <w:r>
+        <w:fldChar w:fldCharType="separate"/>
+      </w:r>
+      <w:r>
+        <w:rPr>
+          <w:noProof/>
+          <w:lang w:val="en-US"/>
+        </w:rPr>
+        <w:t>4</w:t>
+      </w:r>
+      <w:r>
+        <w:fldChar w:fldCharType="end"/>
+      </w:r>
+      <w:r>
+        <w:rPr>
+          <w:lang w:val="en-US"/>
+        </w:rPr>
+        <w:t>: performance increases as result of the trim functions</w:t>
       </w:r>
     </w:p>
     <w:p>
@@ -840,6 +1550,1809 @@
           <w:lang w:val="en-US"/>
         </w:rPr>
       </w:pPr>
+      <w:r>
+        <w:rPr>
+          <w:lang w:val="en-US"/>
+        </w:rPr>
+        <w:t xml:space="preserve">Using rough estimations (10 ants, 100 pheromones, 0.1 evaporation), the code was run on the easy maze first. The results of 5 tests can be found in </w:t>
+      </w:r>
+      <w:r>
+        <w:rPr>
+          <w:lang w:val="en-US"/>
+        </w:rPr>
+        <w:fldChar w:fldCharType="begin"/>
+      </w:r>
+      <w:r>
+        <w:rPr>
+          <w:lang w:val="en-US"/>
+        </w:rPr>
+        <w:instrText xml:space="preserve"> REF _Ref432972870 \h </w:instrText>
+      </w:r>
+      <w:r>
+        <w:rPr>
+          <w:lang w:val="en-US"/>
+        </w:rPr>
+      </w:r>
+      <w:r>
+        <w:rPr>
+          <w:lang w:val="en-US"/>
+        </w:rPr>
+        <w:fldChar w:fldCharType="separate"/>
+      </w:r>
+      <w:r>
+        <w:rPr>
+          <w:lang w:val="en-US"/>
+        </w:rPr>
+        <w:t xml:space="preserve">Table </w:t>
+      </w:r>
+      <w:r>
+        <w:rPr>
+          <w:noProof/>
+          <w:lang w:val="en-US"/>
+        </w:rPr>
+        <w:t>1</w:t>
+      </w:r>
+      <w:r>
+        <w:rPr>
+          <w:lang w:val="en-US"/>
+        </w:rPr>
+        <w:fldChar w:fldCharType="end"/>
+      </w:r>
+      <w:r>
+        <w:rPr>
+          <w:lang w:val="en-US"/>
+        </w:rPr>
+        <w:t>. On average, the calculation took less than 2.4 seconds, and every calculation resulted in the shortest route from begin to end, which was 39 steps. Since the algorithm always found the fastest route in a relatively short time, t</w:t>
+      </w:r>
+      <w:r>
+        <w:rPr>
+          <w:lang w:val="en-US"/>
+        </w:rPr>
+        <w:t>he variables were considered ‘decent’ for this maze</w:t>
+      </w:r>
+      <w:r>
+        <w:rPr>
+          <w:lang w:val="en-US"/>
+        </w:rPr>
+        <w:t>, and were therefore not altered any further.</w:t>
+      </w:r>
+    </w:p>
+    <w:p>
+      <w:pPr>
+        <w:pStyle w:val="Bijschrift"/>
+        <w:keepNext/>
+        <w:rPr>
+          <w:lang w:val="en-US"/>
+        </w:rPr>
+      </w:pPr>
+      <w:bookmarkStart w:id="3" w:name="_Ref432972870"/>
+      <w:r>
+        <w:rPr>
+          <w:lang w:val="en-US"/>
+        </w:rPr>
+        <w:lastRenderedPageBreak/>
+        <w:t xml:space="preserve">Table </w:t>
+      </w:r>
+      <w:r>
+        <w:fldChar w:fldCharType="begin"/>
+      </w:r>
+      <w:r>
+        <w:rPr>
+          <w:lang w:val="en-US"/>
+        </w:rPr>
+        <w:instrText xml:space="preserve"> SEQ Table \* ARABIC </w:instrText>
+      </w:r>
+      <w:r>
+        <w:fldChar w:fldCharType="separate"/>
+      </w:r>
+      <w:r>
+        <w:rPr>
+          <w:noProof/>
+          <w:lang w:val="en-US"/>
+        </w:rPr>
+        <w:t>1</w:t>
+      </w:r>
+      <w:r>
+        <w:fldChar w:fldCharType="end"/>
+      </w:r>
+      <w:bookmarkEnd w:id="3"/>
+      <w:r>
+        <w:rPr>
+          <w:lang w:val="en-US"/>
+        </w:rPr>
+        <w:t>: results of the easy maze</w:t>
+      </w:r>
+    </w:p>
+    <w:tbl>
+      <w:tblPr>
+        <w:tblStyle w:val="Lichtearcering"/>
+        <w:tblW w:w="3983" w:type="dxa"/>
+        <w:tblLook w:val="04A0" w:firstRow="1" w:lastRow="0" w:firstColumn="1" w:lastColumn="0" w:noHBand="0" w:noVBand="1"/>
+      </w:tblPr>
+      <w:tblGrid>
+        <w:gridCol w:w="960"/>
+        <w:gridCol w:w="960"/>
+        <w:gridCol w:w="1103"/>
+        <w:gridCol w:w="960"/>
+      </w:tblGrid>
+      <w:tr>
+        <w:trPr>
+          <w:cnfStyle w:val="100000000000" w:firstRow="1" w:lastRow="0" w:firstColumn="0" w:lastColumn="0" w:oddVBand="0" w:evenVBand="0" w:oddHBand="0" w:evenHBand="0" w:firstRowFirstColumn="0" w:firstRowLastColumn="0" w:lastRowFirstColumn="0" w:lastRowLastColumn="0"/>
+          <w:trHeight w:val="288"/>
+        </w:trPr>
+        <w:tc>
+          <w:tcPr>
+            <w:cnfStyle w:val="001000000000" w:firstRow="0" w:lastRow="0" w:firstColumn="1" w:lastColumn="0" w:oddVBand="0" w:evenVBand="0" w:oddHBand="0" w:evenHBand="0" w:firstRowFirstColumn="0" w:firstRowLastColumn="0" w:lastRowFirstColumn="0" w:lastRowLastColumn="0"/>
+            <w:tcW w:w="960" w:type="dxa"/>
+            <w:noWrap/>
+            <w:hideMark/>
+          </w:tcPr>
+          <w:p>
+            <w:pPr>
+              <w:jc w:val="center"/>
+              <w:rPr>
+                <w:rFonts w:ascii="Calibri" w:eastAsia="Times New Roman" w:hAnsi="Calibri" w:cs="Times New Roman"/>
+                <w:color w:val="000000"/>
+                <w:lang w:val="en-US" w:eastAsia="nl-NL"/>
+              </w:rPr>
+            </w:pPr>
+            <w:r>
+              <w:rPr>
+                <w:rFonts w:ascii="Calibri" w:eastAsia="Times New Roman" w:hAnsi="Calibri" w:cs="Times New Roman"/>
+                <w:color w:val="000000"/>
+                <w:lang w:val="en-US" w:eastAsia="nl-NL"/>
+              </w:rPr>
+              <w:t>Test #</w:t>
+            </w:r>
+          </w:p>
+        </w:tc>
+        <w:tc>
+          <w:tcPr>
+            <w:tcW w:w="960" w:type="dxa"/>
+            <w:noWrap/>
+            <w:hideMark/>
+          </w:tcPr>
+          <w:p>
+            <w:pPr>
+              <w:jc w:val="center"/>
+              <w:cnfStyle w:val="100000000000" w:firstRow="1" w:lastRow="0" w:firstColumn="0" w:lastColumn="0" w:oddVBand="0" w:evenVBand="0" w:oddHBand="0" w:evenHBand="0" w:firstRowFirstColumn="0" w:firstRowLastColumn="0" w:lastRowFirstColumn="0" w:lastRowLastColumn="0"/>
+              <w:rPr>
+                <w:rFonts w:ascii="Calibri" w:eastAsia="Times New Roman" w:hAnsi="Calibri" w:cs="Times New Roman"/>
+                <w:color w:val="000000"/>
+                <w:lang w:val="en-US" w:eastAsia="nl-NL"/>
+              </w:rPr>
+            </w:pPr>
+            <w:r>
+              <w:rPr>
+                <w:rFonts w:ascii="Calibri" w:eastAsia="Times New Roman" w:hAnsi="Calibri" w:cs="Times New Roman"/>
+                <w:color w:val="000000"/>
+                <w:lang w:val="en-US" w:eastAsia="nl-NL"/>
+              </w:rPr>
+              <w:t>Time (s)</w:t>
+            </w:r>
+          </w:p>
+        </w:tc>
+        <w:tc>
+          <w:tcPr>
+            <w:tcW w:w="1103" w:type="dxa"/>
+            <w:noWrap/>
+            <w:hideMark/>
+          </w:tcPr>
+          <w:p>
+            <w:pPr>
+              <w:jc w:val="center"/>
+              <w:cnfStyle w:val="100000000000" w:firstRow="1" w:lastRow="0" w:firstColumn="0" w:lastColumn="0" w:oddVBand="0" w:evenVBand="0" w:oddHBand="0" w:evenHBand="0" w:firstRowFirstColumn="0" w:firstRowLastColumn="0" w:lastRowFirstColumn="0" w:lastRowLastColumn="0"/>
+              <w:rPr>
+                <w:rFonts w:ascii="Calibri" w:eastAsia="Times New Roman" w:hAnsi="Calibri" w:cs="Times New Roman"/>
+                <w:color w:val="000000"/>
+                <w:lang w:val="en-US" w:eastAsia="nl-NL"/>
+              </w:rPr>
+            </w:pPr>
+            <w:r>
+              <w:rPr>
+                <w:rFonts w:ascii="Calibri" w:eastAsia="Times New Roman" w:hAnsi="Calibri" w:cs="Times New Roman"/>
+                <w:color w:val="000000"/>
+                <w:lang w:val="en-US" w:eastAsia="nl-NL"/>
+              </w:rPr>
+              <w:t>Iterations</w:t>
+            </w:r>
+          </w:p>
+        </w:tc>
+        <w:tc>
+          <w:tcPr>
+            <w:tcW w:w="960" w:type="dxa"/>
+            <w:noWrap/>
+            <w:hideMark/>
+          </w:tcPr>
+          <w:p>
+            <w:pPr>
+              <w:jc w:val="center"/>
+              <w:cnfStyle w:val="100000000000" w:firstRow="1" w:lastRow="0" w:firstColumn="0" w:lastColumn="0" w:oddVBand="0" w:evenVBand="0" w:oddHBand="0" w:evenHBand="0" w:firstRowFirstColumn="0" w:firstRowLastColumn="0" w:lastRowFirstColumn="0" w:lastRowLastColumn="0"/>
+              <w:rPr>
+                <w:rFonts w:ascii="Calibri" w:eastAsia="Times New Roman" w:hAnsi="Calibri" w:cs="Times New Roman"/>
+                <w:color w:val="000000"/>
+                <w:lang w:val="en-US" w:eastAsia="nl-NL"/>
+              </w:rPr>
+            </w:pPr>
+            <w:r>
+              <w:rPr>
+                <w:rFonts w:ascii="Calibri" w:eastAsia="Times New Roman" w:hAnsi="Calibri" w:cs="Times New Roman"/>
+                <w:color w:val="000000"/>
+                <w:lang w:val="en-US" w:eastAsia="nl-NL"/>
+              </w:rPr>
+              <w:t>Length</w:t>
+            </w:r>
+          </w:p>
+        </w:tc>
+      </w:tr>
+      <w:tr>
+        <w:trPr>
+          <w:cnfStyle w:val="000000100000" w:firstRow="0" w:lastRow="0" w:firstColumn="0" w:lastColumn="0" w:oddVBand="0" w:evenVBand="0" w:oddHBand="1" w:evenHBand="0" w:firstRowFirstColumn="0" w:firstRowLastColumn="0" w:lastRowFirstColumn="0" w:lastRowLastColumn="0"/>
+          <w:trHeight w:val="288"/>
+        </w:trPr>
+        <w:tc>
+          <w:tcPr>
+            <w:cnfStyle w:val="001000000000" w:firstRow="0" w:lastRow="0" w:firstColumn="1" w:lastColumn="0" w:oddVBand="0" w:evenVBand="0" w:oddHBand="0" w:evenHBand="0" w:firstRowFirstColumn="0" w:firstRowLastColumn="0" w:lastRowFirstColumn="0" w:lastRowLastColumn="0"/>
+            <w:tcW w:w="960" w:type="dxa"/>
+            <w:noWrap/>
+            <w:hideMark/>
+          </w:tcPr>
+          <w:p>
+            <w:pPr>
+              <w:jc w:val="center"/>
+              <w:rPr>
+                <w:rFonts w:ascii="Calibri" w:eastAsia="Times New Roman" w:hAnsi="Calibri" w:cs="Times New Roman"/>
+                <w:color w:val="000000"/>
+                <w:lang w:val="en-US" w:eastAsia="nl-NL"/>
+              </w:rPr>
+            </w:pPr>
+            <w:r>
+              <w:rPr>
+                <w:rFonts w:ascii="Calibri" w:eastAsia="Times New Roman" w:hAnsi="Calibri" w:cs="Times New Roman"/>
+                <w:color w:val="000000"/>
+                <w:lang w:val="en-US" w:eastAsia="nl-NL"/>
+              </w:rPr>
+              <w:t>1</w:t>
+            </w:r>
+          </w:p>
+        </w:tc>
+        <w:tc>
+          <w:tcPr>
+            <w:tcW w:w="960" w:type="dxa"/>
+            <w:noWrap/>
+            <w:hideMark/>
+          </w:tcPr>
+          <w:p>
+            <w:pPr>
+              <w:jc w:val="center"/>
+              <w:cnfStyle w:val="000000100000" w:firstRow="0" w:lastRow="0" w:firstColumn="0" w:lastColumn="0" w:oddVBand="0" w:evenVBand="0" w:oddHBand="1" w:evenHBand="0" w:firstRowFirstColumn="0" w:firstRowLastColumn="0" w:lastRowFirstColumn="0" w:lastRowLastColumn="0"/>
+              <w:rPr>
+                <w:rFonts w:ascii="Calibri" w:eastAsia="Times New Roman" w:hAnsi="Calibri" w:cs="Times New Roman"/>
+                <w:color w:val="000000"/>
+                <w:lang w:val="en-US" w:eastAsia="nl-NL"/>
+              </w:rPr>
+            </w:pPr>
+            <w:r>
+              <w:rPr>
+                <w:rFonts w:ascii="Calibri" w:eastAsia="Times New Roman" w:hAnsi="Calibri" w:cs="Times New Roman"/>
+                <w:color w:val="000000"/>
+                <w:lang w:val="en-US" w:eastAsia="nl-NL"/>
+              </w:rPr>
+              <w:t>2,850</w:t>
+            </w:r>
+          </w:p>
+        </w:tc>
+        <w:tc>
+          <w:tcPr>
+            <w:tcW w:w="1103" w:type="dxa"/>
+            <w:noWrap/>
+            <w:hideMark/>
+          </w:tcPr>
+          <w:p>
+            <w:pPr>
+              <w:jc w:val="center"/>
+              <w:cnfStyle w:val="000000100000" w:firstRow="0" w:lastRow="0" w:firstColumn="0" w:lastColumn="0" w:oddVBand="0" w:evenVBand="0" w:oddHBand="1" w:evenHBand="0" w:firstRowFirstColumn="0" w:firstRowLastColumn="0" w:lastRowFirstColumn="0" w:lastRowLastColumn="0"/>
+              <w:rPr>
+                <w:rFonts w:ascii="Calibri" w:eastAsia="Times New Roman" w:hAnsi="Calibri" w:cs="Times New Roman"/>
+                <w:color w:val="000000"/>
+                <w:lang w:val="en-US" w:eastAsia="nl-NL"/>
+              </w:rPr>
+            </w:pPr>
+            <w:r>
+              <w:rPr>
+                <w:rFonts w:ascii="Calibri" w:eastAsia="Times New Roman" w:hAnsi="Calibri" w:cs="Times New Roman"/>
+                <w:color w:val="000000"/>
+                <w:lang w:val="en-US" w:eastAsia="nl-NL"/>
+              </w:rPr>
+              <w:t>17</w:t>
+            </w:r>
+          </w:p>
+        </w:tc>
+        <w:tc>
+          <w:tcPr>
+            <w:tcW w:w="960" w:type="dxa"/>
+            <w:noWrap/>
+            <w:hideMark/>
+          </w:tcPr>
+          <w:p>
+            <w:pPr>
+              <w:jc w:val="center"/>
+              <w:cnfStyle w:val="000000100000" w:firstRow="0" w:lastRow="0" w:firstColumn="0" w:lastColumn="0" w:oddVBand="0" w:evenVBand="0" w:oddHBand="1" w:evenHBand="0" w:firstRowFirstColumn="0" w:firstRowLastColumn="0" w:lastRowFirstColumn="0" w:lastRowLastColumn="0"/>
+              <w:rPr>
+                <w:rFonts w:ascii="Calibri" w:eastAsia="Times New Roman" w:hAnsi="Calibri" w:cs="Times New Roman"/>
+                <w:color w:val="000000"/>
+                <w:lang w:val="en-US" w:eastAsia="nl-NL"/>
+              </w:rPr>
+            </w:pPr>
+            <w:r>
+              <w:rPr>
+                <w:rFonts w:ascii="Calibri" w:eastAsia="Times New Roman" w:hAnsi="Calibri" w:cs="Times New Roman"/>
+                <w:color w:val="000000"/>
+                <w:lang w:val="en-US" w:eastAsia="nl-NL"/>
+              </w:rPr>
+              <w:t>39</w:t>
+            </w:r>
+          </w:p>
+        </w:tc>
+      </w:tr>
+      <w:tr>
+        <w:trPr>
+          <w:trHeight w:val="288"/>
+        </w:trPr>
+        <w:tc>
+          <w:tcPr>
+            <w:cnfStyle w:val="001000000000" w:firstRow="0" w:lastRow="0" w:firstColumn="1" w:lastColumn="0" w:oddVBand="0" w:evenVBand="0" w:oddHBand="0" w:evenHBand="0" w:firstRowFirstColumn="0" w:firstRowLastColumn="0" w:lastRowFirstColumn="0" w:lastRowLastColumn="0"/>
+            <w:tcW w:w="960" w:type="dxa"/>
+            <w:noWrap/>
+            <w:hideMark/>
+          </w:tcPr>
+          <w:p>
+            <w:pPr>
+              <w:jc w:val="center"/>
+              <w:rPr>
+                <w:rFonts w:ascii="Calibri" w:eastAsia="Times New Roman" w:hAnsi="Calibri" w:cs="Times New Roman"/>
+                <w:color w:val="000000"/>
+                <w:lang w:val="en-US" w:eastAsia="nl-NL"/>
+              </w:rPr>
+            </w:pPr>
+            <w:r>
+              <w:rPr>
+                <w:rFonts w:ascii="Calibri" w:eastAsia="Times New Roman" w:hAnsi="Calibri" w:cs="Times New Roman"/>
+                <w:color w:val="000000"/>
+                <w:lang w:val="en-US" w:eastAsia="nl-NL"/>
+              </w:rPr>
+              <w:t>2</w:t>
+            </w:r>
+          </w:p>
+        </w:tc>
+        <w:tc>
+          <w:tcPr>
+            <w:tcW w:w="960" w:type="dxa"/>
+            <w:noWrap/>
+            <w:hideMark/>
+          </w:tcPr>
+          <w:p>
+            <w:pPr>
+              <w:jc w:val="center"/>
+              <w:cnfStyle w:val="000000000000" w:firstRow="0" w:lastRow="0" w:firstColumn="0" w:lastColumn="0" w:oddVBand="0" w:evenVBand="0" w:oddHBand="0" w:evenHBand="0" w:firstRowFirstColumn="0" w:firstRowLastColumn="0" w:lastRowFirstColumn="0" w:lastRowLastColumn="0"/>
+              <w:rPr>
+                <w:rFonts w:ascii="Calibri" w:eastAsia="Times New Roman" w:hAnsi="Calibri" w:cs="Times New Roman"/>
+                <w:color w:val="000000"/>
+                <w:lang w:eastAsia="nl-NL"/>
+              </w:rPr>
+            </w:pPr>
+            <w:r>
+              <w:rPr>
+                <w:rFonts w:ascii="Calibri" w:eastAsia="Times New Roman" w:hAnsi="Calibri" w:cs="Times New Roman"/>
+                <w:color w:val="000000"/>
+                <w:lang w:val="en-US" w:eastAsia="nl-NL"/>
+              </w:rPr>
+              <w:t>1,85</w:t>
+            </w:r>
+            <w:r>
+              <w:rPr>
+                <w:rFonts w:ascii="Calibri" w:eastAsia="Times New Roman" w:hAnsi="Calibri" w:cs="Times New Roman"/>
+                <w:color w:val="000000"/>
+                <w:lang w:eastAsia="nl-NL"/>
+              </w:rPr>
+              <w:t>4</w:t>
+            </w:r>
+          </w:p>
+        </w:tc>
+        <w:tc>
+          <w:tcPr>
+            <w:tcW w:w="1103" w:type="dxa"/>
+            <w:noWrap/>
+            <w:hideMark/>
+          </w:tcPr>
+          <w:p>
+            <w:pPr>
+              <w:jc w:val="center"/>
+              <w:cnfStyle w:val="000000000000" w:firstRow="0" w:lastRow="0" w:firstColumn="0" w:lastColumn="0" w:oddVBand="0" w:evenVBand="0" w:oddHBand="0" w:evenHBand="0" w:firstRowFirstColumn="0" w:firstRowLastColumn="0" w:lastRowFirstColumn="0" w:lastRowLastColumn="0"/>
+              <w:rPr>
+                <w:rFonts w:ascii="Calibri" w:eastAsia="Times New Roman" w:hAnsi="Calibri" w:cs="Times New Roman"/>
+                <w:color w:val="000000"/>
+                <w:lang w:eastAsia="nl-NL"/>
+              </w:rPr>
+            </w:pPr>
+            <w:r>
+              <w:rPr>
+                <w:rFonts w:ascii="Calibri" w:eastAsia="Times New Roman" w:hAnsi="Calibri" w:cs="Times New Roman"/>
+                <w:color w:val="000000"/>
+                <w:lang w:eastAsia="nl-NL"/>
+              </w:rPr>
+              <w:t>13</w:t>
+            </w:r>
+          </w:p>
+        </w:tc>
+        <w:tc>
+          <w:tcPr>
+            <w:tcW w:w="960" w:type="dxa"/>
+            <w:noWrap/>
+            <w:hideMark/>
+          </w:tcPr>
+          <w:p>
+            <w:pPr>
+              <w:jc w:val="center"/>
+              <w:cnfStyle w:val="000000000000" w:firstRow="0" w:lastRow="0" w:firstColumn="0" w:lastColumn="0" w:oddVBand="0" w:evenVBand="0" w:oddHBand="0" w:evenHBand="0" w:firstRowFirstColumn="0" w:firstRowLastColumn="0" w:lastRowFirstColumn="0" w:lastRowLastColumn="0"/>
+              <w:rPr>
+                <w:rFonts w:ascii="Calibri" w:eastAsia="Times New Roman" w:hAnsi="Calibri" w:cs="Times New Roman"/>
+                <w:color w:val="000000"/>
+                <w:lang w:eastAsia="nl-NL"/>
+              </w:rPr>
+            </w:pPr>
+            <w:r>
+              <w:rPr>
+                <w:rFonts w:ascii="Calibri" w:eastAsia="Times New Roman" w:hAnsi="Calibri" w:cs="Times New Roman"/>
+                <w:color w:val="000000"/>
+                <w:lang w:eastAsia="nl-NL"/>
+              </w:rPr>
+              <w:t>39</w:t>
+            </w:r>
+          </w:p>
+        </w:tc>
+      </w:tr>
+      <w:tr>
+        <w:trPr>
+          <w:cnfStyle w:val="000000100000" w:firstRow="0" w:lastRow="0" w:firstColumn="0" w:lastColumn="0" w:oddVBand="0" w:evenVBand="0" w:oddHBand="1" w:evenHBand="0" w:firstRowFirstColumn="0" w:firstRowLastColumn="0" w:lastRowFirstColumn="0" w:lastRowLastColumn="0"/>
+          <w:trHeight w:val="288"/>
+        </w:trPr>
+        <w:tc>
+          <w:tcPr>
+            <w:cnfStyle w:val="001000000000" w:firstRow="0" w:lastRow="0" w:firstColumn="1" w:lastColumn="0" w:oddVBand="0" w:evenVBand="0" w:oddHBand="0" w:evenHBand="0" w:firstRowFirstColumn="0" w:firstRowLastColumn="0" w:lastRowFirstColumn="0" w:lastRowLastColumn="0"/>
+            <w:tcW w:w="960" w:type="dxa"/>
+            <w:noWrap/>
+            <w:hideMark/>
+          </w:tcPr>
+          <w:p>
+            <w:pPr>
+              <w:jc w:val="center"/>
+              <w:rPr>
+                <w:rFonts w:ascii="Calibri" w:eastAsia="Times New Roman" w:hAnsi="Calibri" w:cs="Times New Roman"/>
+                <w:color w:val="000000"/>
+                <w:lang w:eastAsia="nl-NL"/>
+              </w:rPr>
+            </w:pPr>
+            <w:r>
+              <w:rPr>
+                <w:rFonts w:ascii="Calibri" w:eastAsia="Times New Roman" w:hAnsi="Calibri" w:cs="Times New Roman"/>
+                <w:color w:val="000000"/>
+                <w:lang w:eastAsia="nl-NL"/>
+              </w:rPr>
+              <w:t>3</w:t>
+            </w:r>
+          </w:p>
+        </w:tc>
+        <w:tc>
+          <w:tcPr>
+            <w:tcW w:w="960" w:type="dxa"/>
+            <w:noWrap/>
+            <w:hideMark/>
+          </w:tcPr>
+          <w:p>
+            <w:pPr>
+              <w:jc w:val="center"/>
+              <w:cnfStyle w:val="000000100000" w:firstRow="0" w:lastRow="0" w:firstColumn="0" w:lastColumn="0" w:oddVBand="0" w:evenVBand="0" w:oddHBand="1" w:evenHBand="0" w:firstRowFirstColumn="0" w:firstRowLastColumn="0" w:lastRowFirstColumn="0" w:lastRowLastColumn="0"/>
+              <w:rPr>
+                <w:rFonts w:ascii="Calibri" w:eastAsia="Times New Roman" w:hAnsi="Calibri" w:cs="Times New Roman"/>
+                <w:color w:val="000000"/>
+                <w:lang w:eastAsia="nl-NL"/>
+              </w:rPr>
+            </w:pPr>
+            <w:r>
+              <w:rPr>
+                <w:rFonts w:ascii="Calibri" w:eastAsia="Times New Roman" w:hAnsi="Calibri" w:cs="Times New Roman"/>
+                <w:color w:val="000000"/>
+                <w:lang w:eastAsia="nl-NL"/>
+              </w:rPr>
+              <w:t>2,585</w:t>
+            </w:r>
+          </w:p>
+        </w:tc>
+        <w:tc>
+          <w:tcPr>
+            <w:tcW w:w="1103" w:type="dxa"/>
+            <w:noWrap/>
+            <w:hideMark/>
+          </w:tcPr>
+          <w:p>
+            <w:pPr>
+              <w:jc w:val="center"/>
+              <w:cnfStyle w:val="000000100000" w:firstRow="0" w:lastRow="0" w:firstColumn="0" w:lastColumn="0" w:oddVBand="0" w:evenVBand="0" w:oddHBand="1" w:evenHBand="0" w:firstRowFirstColumn="0" w:firstRowLastColumn="0" w:lastRowFirstColumn="0" w:lastRowLastColumn="0"/>
+              <w:rPr>
+                <w:rFonts w:ascii="Calibri" w:eastAsia="Times New Roman" w:hAnsi="Calibri" w:cs="Times New Roman"/>
+                <w:color w:val="000000"/>
+                <w:lang w:eastAsia="nl-NL"/>
+              </w:rPr>
+            </w:pPr>
+            <w:r>
+              <w:rPr>
+                <w:rFonts w:ascii="Calibri" w:eastAsia="Times New Roman" w:hAnsi="Calibri" w:cs="Times New Roman"/>
+                <w:color w:val="000000"/>
+                <w:lang w:eastAsia="nl-NL"/>
+              </w:rPr>
+              <w:t>14</w:t>
+            </w:r>
+          </w:p>
+        </w:tc>
+        <w:tc>
+          <w:tcPr>
+            <w:tcW w:w="960" w:type="dxa"/>
+            <w:noWrap/>
+            <w:hideMark/>
+          </w:tcPr>
+          <w:p>
+            <w:pPr>
+              <w:jc w:val="center"/>
+              <w:cnfStyle w:val="000000100000" w:firstRow="0" w:lastRow="0" w:firstColumn="0" w:lastColumn="0" w:oddVBand="0" w:evenVBand="0" w:oddHBand="1" w:evenHBand="0" w:firstRowFirstColumn="0" w:firstRowLastColumn="0" w:lastRowFirstColumn="0" w:lastRowLastColumn="0"/>
+              <w:rPr>
+                <w:rFonts w:ascii="Calibri" w:eastAsia="Times New Roman" w:hAnsi="Calibri" w:cs="Times New Roman"/>
+                <w:color w:val="000000"/>
+                <w:lang w:eastAsia="nl-NL"/>
+              </w:rPr>
+            </w:pPr>
+            <w:r>
+              <w:rPr>
+                <w:rFonts w:ascii="Calibri" w:eastAsia="Times New Roman" w:hAnsi="Calibri" w:cs="Times New Roman"/>
+                <w:color w:val="000000"/>
+                <w:lang w:eastAsia="nl-NL"/>
+              </w:rPr>
+              <w:t>39</w:t>
+            </w:r>
+          </w:p>
+        </w:tc>
+      </w:tr>
+      <w:tr>
+        <w:trPr>
+          <w:trHeight w:val="288"/>
+        </w:trPr>
+        <w:tc>
+          <w:tcPr>
+            <w:cnfStyle w:val="001000000000" w:firstRow="0" w:lastRow="0" w:firstColumn="1" w:lastColumn="0" w:oddVBand="0" w:evenVBand="0" w:oddHBand="0" w:evenHBand="0" w:firstRowFirstColumn="0" w:firstRowLastColumn="0" w:lastRowFirstColumn="0" w:lastRowLastColumn="0"/>
+            <w:tcW w:w="960" w:type="dxa"/>
+            <w:noWrap/>
+            <w:hideMark/>
+          </w:tcPr>
+          <w:p>
+            <w:pPr>
+              <w:jc w:val="center"/>
+              <w:rPr>
+                <w:rFonts w:ascii="Calibri" w:eastAsia="Times New Roman" w:hAnsi="Calibri" w:cs="Times New Roman"/>
+                <w:color w:val="000000"/>
+                <w:lang w:eastAsia="nl-NL"/>
+              </w:rPr>
+            </w:pPr>
+            <w:r>
+              <w:rPr>
+                <w:rFonts w:ascii="Calibri" w:eastAsia="Times New Roman" w:hAnsi="Calibri" w:cs="Times New Roman"/>
+                <w:color w:val="000000"/>
+                <w:lang w:eastAsia="nl-NL"/>
+              </w:rPr>
+              <w:t>4</w:t>
+            </w:r>
+          </w:p>
+        </w:tc>
+        <w:tc>
+          <w:tcPr>
+            <w:tcW w:w="960" w:type="dxa"/>
+            <w:noWrap/>
+            <w:hideMark/>
+          </w:tcPr>
+          <w:p>
+            <w:pPr>
+              <w:jc w:val="center"/>
+              <w:cnfStyle w:val="000000000000" w:firstRow="0" w:lastRow="0" w:firstColumn="0" w:lastColumn="0" w:oddVBand="0" w:evenVBand="0" w:oddHBand="0" w:evenHBand="0" w:firstRowFirstColumn="0" w:firstRowLastColumn="0" w:lastRowFirstColumn="0" w:lastRowLastColumn="0"/>
+              <w:rPr>
+                <w:rFonts w:ascii="Calibri" w:eastAsia="Times New Roman" w:hAnsi="Calibri" w:cs="Times New Roman"/>
+                <w:color w:val="000000"/>
+                <w:lang w:eastAsia="nl-NL"/>
+              </w:rPr>
+            </w:pPr>
+            <w:r>
+              <w:rPr>
+                <w:rFonts w:ascii="Calibri" w:eastAsia="Times New Roman" w:hAnsi="Calibri" w:cs="Times New Roman"/>
+                <w:color w:val="000000"/>
+                <w:lang w:eastAsia="nl-NL"/>
+              </w:rPr>
+              <w:t>1,993</w:t>
+            </w:r>
+          </w:p>
+        </w:tc>
+        <w:tc>
+          <w:tcPr>
+            <w:tcW w:w="1103" w:type="dxa"/>
+            <w:noWrap/>
+            <w:hideMark/>
+          </w:tcPr>
+          <w:p>
+            <w:pPr>
+              <w:jc w:val="center"/>
+              <w:cnfStyle w:val="000000000000" w:firstRow="0" w:lastRow="0" w:firstColumn="0" w:lastColumn="0" w:oddVBand="0" w:evenVBand="0" w:oddHBand="0" w:evenHBand="0" w:firstRowFirstColumn="0" w:firstRowLastColumn="0" w:lastRowFirstColumn="0" w:lastRowLastColumn="0"/>
+              <w:rPr>
+                <w:rFonts w:ascii="Calibri" w:eastAsia="Times New Roman" w:hAnsi="Calibri" w:cs="Times New Roman"/>
+                <w:color w:val="000000"/>
+                <w:lang w:eastAsia="nl-NL"/>
+              </w:rPr>
+            </w:pPr>
+            <w:r>
+              <w:rPr>
+                <w:rFonts w:ascii="Calibri" w:eastAsia="Times New Roman" w:hAnsi="Calibri" w:cs="Times New Roman"/>
+                <w:color w:val="000000"/>
+                <w:lang w:eastAsia="nl-NL"/>
+              </w:rPr>
+              <w:t>14</w:t>
+            </w:r>
+          </w:p>
+        </w:tc>
+        <w:tc>
+          <w:tcPr>
+            <w:tcW w:w="960" w:type="dxa"/>
+            <w:noWrap/>
+            <w:hideMark/>
+          </w:tcPr>
+          <w:p>
+            <w:pPr>
+              <w:jc w:val="center"/>
+              <w:cnfStyle w:val="000000000000" w:firstRow="0" w:lastRow="0" w:firstColumn="0" w:lastColumn="0" w:oddVBand="0" w:evenVBand="0" w:oddHBand="0" w:evenHBand="0" w:firstRowFirstColumn="0" w:firstRowLastColumn="0" w:lastRowFirstColumn="0" w:lastRowLastColumn="0"/>
+              <w:rPr>
+                <w:rFonts w:ascii="Calibri" w:eastAsia="Times New Roman" w:hAnsi="Calibri" w:cs="Times New Roman"/>
+                <w:color w:val="000000"/>
+                <w:lang w:eastAsia="nl-NL"/>
+              </w:rPr>
+            </w:pPr>
+            <w:r>
+              <w:rPr>
+                <w:rFonts w:ascii="Calibri" w:eastAsia="Times New Roman" w:hAnsi="Calibri" w:cs="Times New Roman"/>
+                <w:color w:val="000000"/>
+                <w:lang w:eastAsia="nl-NL"/>
+              </w:rPr>
+              <w:t>39</w:t>
+            </w:r>
+          </w:p>
+        </w:tc>
+      </w:tr>
+      <w:tr>
+        <w:trPr>
+          <w:cnfStyle w:val="000000100000" w:firstRow="0" w:lastRow="0" w:firstColumn="0" w:lastColumn="0" w:oddVBand="0" w:evenVBand="0" w:oddHBand="1" w:evenHBand="0" w:firstRowFirstColumn="0" w:firstRowLastColumn="0" w:lastRowFirstColumn="0" w:lastRowLastColumn="0"/>
+          <w:trHeight w:val="288"/>
+        </w:trPr>
+        <w:tc>
+          <w:tcPr>
+            <w:cnfStyle w:val="001000000000" w:firstRow="0" w:lastRow="0" w:firstColumn="1" w:lastColumn="0" w:oddVBand="0" w:evenVBand="0" w:oddHBand="0" w:evenHBand="0" w:firstRowFirstColumn="0" w:firstRowLastColumn="0" w:lastRowFirstColumn="0" w:lastRowLastColumn="0"/>
+            <w:tcW w:w="960" w:type="dxa"/>
+            <w:noWrap/>
+            <w:hideMark/>
+          </w:tcPr>
+          <w:p>
+            <w:pPr>
+              <w:jc w:val="center"/>
+              <w:rPr>
+                <w:rFonts w:ascii="Calibri" w:eastAsia="Times New Roman" w:hAnsi="Calibri" w:cs="Times New Roman"/>
+                <w:color w:val="000000"/>
+                <w:lang w:eastAsia="nl-NL"/>
+              </w:rPr>
+            </w:pPr>
+            <w:r>
+              <w:rPr>
+                <w:rFonts w:ascii="Calibri" w:eastAsia="Times New Roman" w:hAnsi="Calibri" w:cs="Times New Roman"/>
+                <w:color w:val="000000"/>
+                <w:lang w:eastAsia="nl-NL"/>
+              </w:rPr>
+              <w:t>5</w:t>
+            </w:r>
+          </w:p>
+        </w:tc>
+        <w:tc>
+          <w:tcPr>
+            <w:tcW w:w="960" w:type="dxa"/>
+            <w:noWrap/>
+            <w:hideMark/>
+          </w:tcPr>
+          <w:p>
+            <w:pPr>
+              <w:jc w:val="center"/>
+              <w:cnfStyle w:val="000000100000" w:firstRow="0" w:lastRow="0" w:firstColumn="0" w:lastColumn="0" w:oddVBand="0" w:evenVBand="0" w:oddHBand="1" w:evenHBand="0" w:firstRowFirstColumn="0" w:firstRowLastColumn="0" w:lastRowFirstColumn="0" w:lastRowLastColumn="0"/>
+              <w:rPr>
+                <w:rFonts w:ascii="Calibri" w:eastAsia="Times New Roman" w:hAnsi="Calibri" w:cs="Times New Roman"/>
+                <w:color w:val="000000"/>
+                <w:lang w:eastAsia="nl-NL"/>
+              </w:rPr>
+            </w:pPr>
+            <w:r>
+              <w:rPr>
+                <w:rFonts w:ascii="Calibri" w:eastAsia="Times New Roman" w:hAnsi="Calibri" w:cs="Times New Roman"/>
+                <w:color w:val="000000"/>
+                <w:lang w:eastAsia="nl-NL"/>
+              </w:rPr>
+              <w:t>2,593</w:t>
+            </w:r>
+          </w:p>
+        </w:tc>
+        <w:tc>
+          <w:tcPr>
+            <w:tcW w:w="1103" w:type="dxa"/>
+            <w:noWrap/>
+            <w:hideMark/>
+          </w:tcPr>
+          <w:p>
+            <w:pPr>
+              <w:jc w:val="center"/>
+              <w:cnfStyle w:val="000000100000" w:firstRow="0" w:lastRow="0" w:firstColumn="0" w:lastColumn="0" w:oddVBand="0" w:evenVBand="0" w:oddHBand="1" w:evenHBand="0" w:firstRowFirstColumn="0" w:firstRowLastColumn="0" w:lastRowFirstColumn="0" w:lastRowLastColumn="0"/>
+              <w:rPr>
+                <w:rFonts w:ascii="Calibri" w:eastAsia="Times New Roman" w:hAnsi="Calibri" w:cs="Times New Roman"/>
+                <w:color w:val="000000"/>
+                <w:lang w:eastAsia="nl-NL"/>
+              </w:rPr>
+            </w:pPr>
+            <w:r>
+              <w:rPr>
+                <w:rFonts w:ascii="Calibri" w:eastAsia="Times New Roman" w:hAnsi="Calibri" w:cs="Times New Roman"/>
+                <w:color w:val="000000"/>
+                <w:lang w:eastAsia="nl-NL"/>
+              </w:rPr>
+              <w:t>18</w:t>
+            </w:r>
+          </w:p>
+        </w:tc>
+        <w:tc>
+          <w:tcPr>
+            <w:tcW w:w="960" w:type="dxa"/>
+            <w:noWrap/>
+            <w:hideMark/>
+          </w:tcPr>
+          <w:p>
+            <w:pPr>
+              <w:jc w:val="center"/>
+              <w:cnfStyle w:val="000000100000" w:firstRow="0" w:lastRow="0" w:firstColumn="0" w:lastColumn="0" w:oddVBand="0" w:evenVBand="0" w:oddHBand="1" w:evenHBand="0" w:firstRowFirstColumn="0" w:firstRowLastColumn="0" w:lastRowFirstColumn="0" w:lastRowLastColumn="0"/>
+              <w:rPr>
+                <w:rFonts w:ascii="Calibri" w:eastAsia="Times New Roman" w:hAnsi="Calibri" w:cs="Times New Roman"/>
+                <w:color w:val="000000"/>
+                <w:lang w:eastAsia="nl-NL"/>
+              </w:rPr>
+            </w:pPr>
+            <w:r>
+              <w:rPr>
+                <w:rFonts w:ascii="Calibri" w:eastAsia="Times New Roman" w:hAnsi="Calibri" w:cs="Times New Roman"/>
+                <w:color w:val="000000"/>
+                <w:lang w:eastAsia="nl-NL"/>
+              </w:rPr>
+              <w:t>39</w:t>
+            </w:r>
+          </w:p>
+        </w:tc>
+      </w:tr>
+      <w:tr>
+        <w:trPr>
+          <w:trHeight w:val="288"/>
+        </w:trPr>
+        <w:tc>
+          <w:tcPr>
+            <w:cnfStyle w:val="001000000000" w:firstRow="0" w:lastRow="0" w:firstColumn="1" w:lastColumn="0" w:oddVBand="0" w:evenVBand="0" w:oddHBand="0" w:evenHBand="0" w:firstRowFirstColumn="0" w:firstRowLastColumn="0" w:lastRowFirstColumn="0" w:lastRowLastColumn="0"/>
+            <w:tcW w:w="960" w:type="dxa"/>
+            <w:noWrap/>
+            <w:hideMark/>
+          </w:tcPr>
+          <w:p>
+            <w:pPr>
+              <w:jc w:val="center"/>
+              <w:rPr>
+                <w:rFonts w:ascii="Calibri" w:eastAsia="Times New Roman" w:hAnsi="Calibri" w:cs="Times New Roman"/>
+                <w:color w:val="000000"/>
+                <w:lang w:eastAsia="nl-NL"/>
+              </w:rPr>
+            </w:pPr>
+            <w:r>
+              <w:rPr>
+                <w:rFonts w:ascii="Calibri" w:eastAsia="Times New Roman" w:hAnsi="Calibri" w:cs="Times New Roman"/>
+                <w:color w:val="000000"/>
+                <w:lang w:eastAsia="nl-NL"/>
+              </w:rPr>
+              <w:t>AVG</w:t>
+            </w:r>
+          </w:p>
+        </w:tc>
+        <w:tc>
+          <w:tcPr>
+            <w:tcW w:w="960" w:type="dxa"/>
+            <w:noWrap/>
+            <w:hideMark/>
+          </w:tcPr>
+          <w:p>
+            <w:pPr>
+              <w:jc w:val="center"/>
+              <w:cnfStyle w:val="000000000000" w:firstRow="0" w:lastRow="0" w:firstColumn="0" w:lastColumn="0" w:oddVBand="0" w:evenVBand="0" w:oddHBand="0" w:evenHBand="0" w:firstRowFirstColumn="0" w:firstRowLastColumn="0" w:lastRowFirstColumn="0" w:lastRowLastColumn="0"/>
+              <w:rPr>
+                <w:rFonts w:ascii="Calibri" w:eastAsia="Times New Roman" w:hAnsi="Calibri" w:cs="Times New Roman"/>
+                <w:color w:val="000000"/>
+                <w:lang w:eastAsia="nl-NL"/>
+              </w:rPr>
+            </w:pPr>
+            <w:r>
+              <w:rPr>
+                <w:rFonts w:ascii="Calibri" w:eastAsia="Times New Roman" w:hAnsi="Calibri" w:cs="Times New Roman"/>
+                <w:color w:val="000000"/>
+                <w:lang w:eastAsia="nl-NL"/>
+              </w:rPr>
+              <w:t>2,375</w:t>
+            </w:r>
+          </w:p>
+        </w:tc>
+        <w:tc>
+          <w:tcPr>
+            <w:tcW w:w="1103" w:type="dxa"/>
+            <w:noWrap/>
+            <w:hideMark/>
+          </w:tcPr>
+          <w:p>
+            <w:pPr>
+              <w:jc w:val="center"/>
+              <w:cnfStyle w:val="000000000000" w:firstRow="0" w:lastRow="0" w:firstColumn="0" w:lastColumn="0" w:oddVBand="0" w:evenVBand="0" w:oddHBand="0" w:evenHBand="0" w:firstRowFirstColumn="0" w:firstRowLastColumn="0" w:lastRowFirstColumn="0" w:lastRowLastColumn="0"/>
+              <w:rPr>
+                <w:rFonts w:ascii="Calibri" w:eastAsia="Times New Roman" w:hAnsi="Calibri" w:cs="Times New Roman"/>
+                <w:color w:val="000000"/>
+                <w:lang w:eastAsia="nl-NL"/>
+              </w:rPr>
+            </w:pPr>
+            <w:r>
+              <w:rPr>
+                <w:rFonts w:ascii="Calibri" w:eastAsia="Times New Roman" w:hAnsi="Calibri" w:cs="Times New Roman"/>
+                <w:color w:val="000000"/>
+                <w:lang w:eastAsia="nl-NL"/>
+              </w:rPr>
+              <w:t>15</w:t>
+            </w:r>
+          </w:p>
+        </w:tc>
+        <w:tc>
+          <w:tcPr>
+            <w:tcW w:w="960" w:type="dxa"/>
+            <w:noWrap/>
+            <w:hideMark/>
+          </w:tcPr>
+          <w:p>
+            <w:pPr>
+              <w:jc w:val="center"/>
+              <w:cnfStyle w:val="000000000000" w:firstRow="0" w:lastRow="0" w:firstColumn="0" w:lastColumn="0" w:oddVBand="0" w:evenVBand="0" w:oddHBand="0" w:evenHBand="0" w:firstRowFirstColumn="0" w:firstRowLastColumn="0" w:lastRowFirstColumn="0" w:lastRowLastColumn="0"/>
+              <w:rPr>
+                <w:rFonts w:ascii="Calibri" w:eastAsia="Times New Roman" w:hAnsi="Calibri" w:cs="Times New Roman"/>
+                <w:color w:val="000000"/>
+                <w:lang w:eastAsia="nl-NL"/>
+              </w:rPr>
+            </w:pPr>
+            <w:r>
+              <w:rPr>
+                <w:rFonts w:ascii="Calibri" w:eastAsia="Times New Roman" w:hAnsi="Calibri" w:cs="Times New Roman"/>
+                <w:color w:val="000000"/>
+                <w:lang w:eastAsia="nl-NL"/>
+              </w:rPr>
+              <w:t>39</w:t>
+            </w:r>
+          </w:p>
+        </w:tc>
+      </w:tr>
+    </w:tbl>
+    <w:p>
+      <w:pPr>
+        <w:rPr>
+          <w:lang w:val="en-US"/>
+        </w:rPr>
+      </w:pPr>
+      <w:r>
+        <w:rPr>
+          <w:lang w:val="en-US"/>
+        </w:rPr>
+        <w:br/>
+        <w:t>The code was then te</w:t>
+      </w:r>
+      <w:r>
+        <w:rPr>
+          <w:lang w:val="en-US"/>
+        </w:rPr>
+        <w:t xml:space="preserve">sted on the medium level maze. Results on this maze can be found in </w:t>
+      </w:r>
+      <w:r>
+        <w:rPr>
+          <w:lang w:val="en-US"/>
+        </w:rPr>
+        <w:fldChar w:fldCharType="begin"/>
+      </w:r>
+      <w:r>
+        <w:rPr>
+          <w:lang w:val="en-US"/>
+        </w:rPr>
+        <w:instrText xml:space="preserve"> REF _Ref432973242 \h </w:instrText>
+      </w:r>
+      <w:r>
+        <w:rPr>
+          <w:lang w:val="en-US"/>
+        </w:rPr>
+      </w:r>
+      <w:r>
+        <w:rPr>
+          <w:lang w:val="en-US"/>
+        </w:rPr>
+        <w:fldChar w:fldCharType="separate"/>
+      </w:r>
+      <w:r>
+        <w:rPr>
+          <w:lang w:val="en-US"/>
+        </w:rPr>
+        <w:t xml:space="preserve">Figure </w:t>
+      </w:r>
+      <w:r>
+        <w:rPr>
+          <w:noProof/>
+          <w:lang w:val="en-US"/>
+        </w:rPr>
+        <w:t>5</w:t>
+      </w:r>
+      <w:r>
+        <w:rPr>
+          <w:lang w:val="en-US"/>
+        </w:rPr>
+        <w:fldChar w:fldCharType="end"/>
+      </w:r>
+      <w:r>
+        <w:rPr>
+          <w:lang w:val="en-US"/>
+        </w:rPr>
+        <w:t xml:space="preserve">, </w:t>
+      </w:r>
+      <w:r>
+        <w:rPr>
+          <w:lang w:val="en-US"/>
+        </w:rPr>
+        <w:fldChar w:fldCharType="begin"/>
+      </w:r>
+      <w:r>
+        <w:rPr>
+          <w:lang w:val="en-US"/>
+        </w:rPr>
+        <w:instrText xml:space="preserve"> REF _Ref432973544 \h </w:instrText>
+      </w:r>
+      <w:r>
+        <w:rPr>
+          <w:lang w:val="en-US"/>
+        </w:rPr>
+      </w:r>
+      <w:r>
+        <w:rPr>
+          <w:lang w:val="en-US"/>
+        </w:rPr>
+        <w:fldChar w:fldCharType="separate"/>
+      </w:r>
+      <w:r>
+        <w:rPr>
+          <w:lang w:val="en-US"/>
+        </w:rPr>
+        <w:t xml:space="preserve">Figure </w:t>
+      </w:r>
+      <w:r>
+        <w:rPr>
+          <w:noProof/>
+          <w:lang w:val="en-US"/>
+        </w:rPr>
+        <w:t>6</w:t>
+      </w:r>
+      <w:r>
+        <w:rPr>
+          <w:lang w:val="en-US"/>
+        </w:rPr>
+        <w:fldChar w:fldCharType="end"/>
+      </w:r>
+      <w:r>
+        <w:rPr>
+          <w:lang w:val="en-US"/>
+        </w:rPr>
+        <w:t xml:space="preserve"> and </w:t>
+      </w:r>
+      <w:r>
+        <w:rPr>
+          <w:lang w:val="en-US"/>
+        </w:rPr>
+        <w:fldChar w:fldCharType="begin"/>
+      </w:r>
+      <w:r>
+        <w:rPr>
+          <w:lang w:val="en-US"/>
+        </w:rPr>
+        <w:instrText xml:space="preserve"> REF _Ref432973546 \h </w:instrText>
+      </w:r>
+      <w:r>
+        <w:rPr>
+          <w:lang w:val="en-US"/>
+        </w:rPr>
+      </w:r>
+      <w:r>
+        <w:rPr>
+          <w:lang w:val="en-US"/>
+        </w:rPr>
+        <w:fldChar w:fldCharType="separate"/>
+      </w:r>
+      <w:r>
+        <w:rPr>
+          <w:lang w:val="en-US"/>
+        </w:rPr>
+        <w:t xml:space="preserve">Figure </w:t>
+      </w:r>
+      <w:r>
+        <w:rPr>
+          <w:noProof/>
+          <w:lang w:val="en-US"/>
+        </w:rPr>
+        <w:t>7</w:t>
+      </w:r>
+      <w:r>
+        <w:rPr>
+          <w:lang w:val="en-US"/>
+        </w:rPr>
+        <w:fldChar w:fldCharType="end"/>
+      </w:r>
+      <w:r>
+        <w:rPr>
+          <w:lang w:val="en-US"/>
+        </w:rPr>
+        <w:t xml:space="preserve">. All measurements are an average of 5 tests. From these results it was concluded that the following variables were considered ‘good’: 10 ants, 300 pheromones per iteration and evaporation 0.05. </w:t>
+      </w:r>
+    </w:p>
+    <w:p>
+      <w:pPr>
+        <w:keepNext/>
+      </w:pPr>
+      <w:r>
+        <w:rPr>
+          <w:noProof/>
+          <w:lang w:eastAsia="nl-NL"/>
+        </w:rPr>
+        <w:drawing>
+          <wp:inline distT="0" distB="0" distL="0" distR="0" wp14:anchorId="55504B4D" wp14:editId="0465BBFE">
+            <wp:extent cx="4572000" cy="2743200"/>
+            <wp:effectExtent l="0" t="0" r="19050" b="19050"/>
+            <wp:docPr id="4" name="Grafiek 4"/>
+            <wp:cNvGraphicFramePr/>
+            <a:graphic xmlns:a="http://schemas.openxmlformats.org/drawingml/2006/main">
+              <a:graphicData uri="http://schemas.openxmlformats.org/drawingml/2006/chart">
+                <c:chart xmlns:c="http://schemas.openxmlformats.org/drawingml/2006/chart" xmlns:r="http://schemas.openxmlformats.org/officeDocument/2006/relationships" r:id="rId11"/>
+              </a:graphicData>
+            </a:graphic>
+          </wp:inline>
+        </w:drawing>
+      </w:r>
+    </w:p>
+    <w:p>
+      <w:pPr>
+        <w:pStyle w:val="Bijschrift"/>
+        <w:rPr>
+          <w:lang w:val="en-US"/>
+        </w:rPr>
+      </w:pPr>
+      <w:bookmarkStart w:id="4" w:name="_Ref432973242"/>
+      <w:r>
+        <w:rPr>
+          <w:lang w:val="en-US"/>
+        </w:rPr>
+        <w:t xml:space="preserve">Figure </w:t>
+      </w:r>
+      <w:r>
+        <w:fldChar w:fldCharType="begin"/>
+      </w:r>
+      <w:r>
+        <w:rPr>
+          <w:lang w:val="en-US"/>
+        </w:rPr>
+        <w:instrText xml:space="preserve"> SEQ Figure \* ARABIC </w:instrText>
+      </w:r>
+      <w:r>
+        <w:fldChar w:fldCharType="separate"/>
+      </w:r>
+      <w:r>
+        <w:rPr>
+          <w:noProof/>
+          <w:lang w:val="en-US"/>
+        </w:rPr>
+        <w:t>5</w:t>
+      </w:r>
+      <w:r>
+        <w:fldChar w:fldCharType="end"/>
+      </w:r>
+      <w:bookmarkEnd w:id="4"/>
+      <w:r>
+        <w:rPr>
+          <w:lang w:val="en-US"/>
+        </w:rPr>
+        <w:t xml:space="preserve">: performance on the medium maze </w:t>
+      </w:r>
+      <w:r>
+        <w:rPr>
+          <w:lang w:val="en-US"/>
+        </w:rPr>
+        <w:t>varying in the amount</w:t>
+      </w:r>
+      <w:r>
+        <w:rPr>
+          <w:lang w:val="en-US"/>
+        </w:rPr>
+        <w:t xml:space="preserve"> of ants</w:t>
+      </w:r>
+      <w:r>
+        <w:rPr>
+          <w:lang w:val="en-US"/>
+        </w:rPr>
+        <w:t xml:space="preserve"> (300 pheromones, 0.1 evaporation)</w:t>
+      </w:r>
+    </w:p>
+    <w:p>
+      <w:pPr>
+        <w:keepNext/>
+      </w:pPr>
+      <w:r>
+        <w:rPr>
+          <w:noProof/>
+          <w:lang w:eastAsia="nl-NL"/>
+        </w:rPr>
+        <w:lastRenderedPageBreak/>
+        <w:drawing>
+          <wp:inline distT="0" distB="0" distL="0" distR="0" wp14:anchorId="4DE9ABC8" wp14:editId="186FED74">
+            <wp:extent cx="4572000" cy="2743200"/>
+            <wp:effectExtent l="0" t="0" r="19050" b="19050"/>
+            <wp:docPr id="5" name="Grafiek 5"/>
+            <wp:cNvGraphicFramePr/>
+            <a:graphic xmlns:a="http://schemas.openxmlformats.org/drawingml/2006/main">
+              <a:graphicData uri="http://schemas.openxmlformats.org/drawingml/2006/chart">
+                <c:chart xmlns:c="http://schemas.openxmlformats.org/drawingml/2006/chart" xmlns:r="http://schemas.openxmlformats.org/officeDocument/2006/relationships" r:id="rId12"/>
+              </a:graphicData>
+            </a:graphic>
+          </wp:inline>
+        </w:drawing>
+      </w:r>
+    </w:p>
+    <w:p>
+      <w:pPr>
+        <w:pStyle w:val="Bijschrift"/>
+        <w:rPr>
+          <w:lang w:val="en-US"/>
+        </w:rPr>
+      </w:pPr>
+      <w:bookmarkStart w:id="5" w:name="_Ref432973544"/>
+      <w:r>
+        <w:rPr>
+          <w:lang w:val="en-US"/>
+        </w:rPr>
+        <w:t xml:space="preserve">Figure </w:t>
+      </w:r>
+      <w:r>
+        <w:fldChar w:fldCharType="begin"/>
+      </w:r>
+      <w:r>
+        <w:rPr>
+          <w:lang w:val="en-US"/>
+        </w:rPr>
+        <w:instrText xml:space="preserve"> SEQ Figure \* ARABIC </w:instrText>
+      </w:r>
+      <w:r>
+        <w:fldChar w:fldCharType="separate"/>
+      </w:r>
+      <w:r>
+        <w:rPr>
+          <w:noProof/>
+          <w:lang w:val="en-US"/>
+        </w:rPr>
+        <w:t>6</w:t>
+      </w:r>
+      <w:r>
+        <w:fldChar w:fldCharType="end"/>
+      </w:r>
+      <w:bookmarkEnd w:id="5"/>
+      <w:r>
+        <w:rPr>
+          <w:lang w:val="en-US"/>
+        </w:rPr>
+        <w:t xml:space="preserve">: performance on the medium maze </w:t>
+      </w:r>
+      <w:r>
+        <w:rPr>
+          <w:lang w:val="en-US"/>
+        </w:rPr>
+        <w:t xml:space="preserve">varying in the </w:t>
+      </w:r>
+      <w:r>
+        <w:rPr>
+          <w:lang w:val="en-US"/>
+        </w:rPr>
+        <w:t>amounts of dropped pheromone per iteration</w:t>
+      </w:r>
+      <w:r>
+        <w:rPr>
+          <w:lang w:val="en-US"/>
+        </w:rPr>
+        <w:t xml:space="preserve"> (10 ants, 0.1 evaporation)</w:t>
+      </w:r>
+    </w:p>
+    <w:p>
+      <w:pPr>
+        <w:keepNext/>
+      </w:pPr>
+      <w:r>
+        <w:rPr>
+          <w:noProof/>
+          <w:lang w:eastAsia="nl-NL"/>
+        </w:rPr>
+        <w:drawing>
+          <wp:inline distT="0" distB="0" distL="0" distR="0" wp14:anchorId="18F52DCB" wp14:editId="10EA967F">
+            <wp:extent cx="4572000" cy="2743200"/>
+            <wp:effectExtent l="0" t="0" r="19050" b="19050"/>
+            <wp:docPr id="7" name="Grafiek 7"/>
+            <wp:cNvGraphicFramePr/>
+            <a:graphic xmlns:a="http://schemas.openxmlformats.org/drawingml/2006/main">
+              <a:graphicData uri="http://schemas.openxmlformats.org/drawingml/2006/chart">
+                <c:chart xmlns:c="http://schemas.openxmlformats.org/drawingml/2006/chart" xmlns:r="http://schemas.openxmlformats.org/officeDocument/2006/relationships" r:id="rId13"/>
+              </a:graphicData>
+            </a:graphic>
+          </wp:inline>
+        </w:drawing>
+      </w:r>
+    </w:p>
+    <w:p>
+      <w:pPr>
+        <w:pStyle w:val="Bijschrift"/>
+        <w:rPr>
+          <w:lang w:val="en-US"/>
+        </w:rPr>
+      </w:pPr>
+      <w:bookmarkStart w:id="6" w:name="_Ref432973546"/>
+      <w:r>
+        <w:rPr>
+          <w:lang w:val="en-US"/>
+        </w:rPr>
+        <w:t xml:space="preserve">Figure </w:t>
+      </w:r>
+      <w:r>
+        <w:fldChar w:fldCharType="begin"/>
+      </w:r>
+      <w:r>
+        <w:rPr>
+          <w:lang w:val="en-US"/>
+        </w:rPr>
+        <w:instrText xml:space="preserve"> SEQ Figure \* ARABIC </w:instrText>
+      </w:r>
+      <w:r>
+        <w:fldChar w:fldCharType="separate"/>
+      </w:r>
+      <w:r>
+        <w:rPr>
+          <w:noProof/>
+          <w:lang w:val="en-US"/>
+        </w:rPr>
+        <w:t>7</w:t>
+      </w:r>
+      <w:r>
+        <w:fldChar w:fldCharType="end"/>
+      </w:r>
+      <w:bookmarkEnd w:id="6"/>
+      <w:r>
+        <w:rPr>
+          <w:lang w:val="en-US"/>
+        </w:rPr>
+        <w:t>: performance on the medium maze with different evaporation constants</w:t>
+      </w:r>
+      <w:r>
+        <w:rPr>
+          <w:lang w:val="en-US"/>
+        </w:rPr>
+        <w:t xml:space="preserve"> (10 ants, 300 pheromones)</w:t>
+      </w:r>
+    </w:p>
+    <w:p>
+      <w:pPr>
+        <w:rPr>
+          <w:lang w:val="en-US"/>
+        </w:rPr>
+      </w:pPr>
+      <w:r>
+        <w:rPr>
+          <w:lang w:val="en-US"/>
+        </w:rPr>
+        <w:t xml:space="preserve">The code was then tested on the </w:t>
+      </w:r>
+      <w:r>
+        <w:rPr>
+          <w:lang w:val="en-US"/>
+        </w:rPr>
+        <w:t>hard</w:t>
+      </w:r>
+      <w:r>
+        <w:rPr>
+          <w:lang w:val="en-US"/>
+        </w:rPr>
+        <w:t xml:space="preserve"> level maze. Results on this maze can be found in</w:t>
+      </w:r>
+      <w:r>
+        <w:rPr>
+          <w:lang w:val="en-US"/>
+        </w:rPr>
+        <w:t xml:space="preserve"> </w:t>
+      </w:r>
+      <w:r>
+        <w:rPr>
+          <w:lang w:val="en-US"/>
+        </w:rPr>
+        <w:fldChar w:fldCharType="begin"/>
+      </w:r>
+      <w:r>
+        <w:rPr>
+          <w:lang w:val="en-US"/>
+        </w:rPr>
+        <w:instrText xml:space="preserve"> REF _Ref432974268 \h </w:instrText>
+      </w:r>
+      <w:r>
+        <w:rPr>
+          <w:lang w:val="en-US"/>
+        </w:rPr>
+      </w:r>
+      <w:r>
+        <w:rPr>
+          <w:lang w:val="en-US"/>
+        </w:rPr>
+        <w:fldChar w:fldCharType="separate"/>
+      </w:r>
+      <w:r>
+        <w:rPr>
+          <w:lang w:val="en-US"/>
+        </w:rPr>
+        <w:t xml:space="preserve">Figure </w:t>
+      </w:r>
+      <w:r>
+        <w:rPr>
+          <w:noProof/>
+          <w:lang w:val="en-US"/>
+        </w:rPr>
+        <w:t>8</w:t>
+      </w:r>
+      <w:r>
+        <w:rPr>
+          <w:lang w:val="en-US"/>
+        </w:rPr>
+        <w:fldChar w:fldCharType="end"/>
+      </w:r>
+      <w:r>
+        <w:rPr>
+          <w:lang w:val="en-US"/>
+        </w:rPr>
+        <w:t xml:space="preserve">, </w:t>
+      </w:r>
+      <w:r>
+        <w:rPr>
+          <w:lang w:val="en-US"/>
+        </w:rPr>
+        <w:fldChar w:fldCharType="begin"/>
+      </w:r>
+      <w:r>
+        <w:rPr>
+          <w:lang w:val="en-US"/>
+        </w:rPr>
+        <w:instrText xml:space="preserve"> REF _Ref432974270 \h </w:instrText>
+      </w:r>
+      <w:r>
+        <w:rPr>
+          <w:lang w:val="en-US"/>
+        </w:rPr>
+      </w:r>
+      <w:r>
+        <w:rPr>
+          <w:lang w:val="en-US"/>
+        </w:rPr>
+        <w:fldChar w:fldCharType="separate"/>
+      </w:r>
+      <w:r>
+        <w:rPr>
+          <w:lang w:val="en-US"/>
+        </w:rPr>
+        <w:t xml:space="preserve">Figure </w:t>
+      </w:r>
+      <w:r>
+        <w:rPr>
+          <w:noProof/>
+          <w:lang w:val="en-US"/>
+        </w:rPr>
+        <w:t>9</w:t>
+      </w:r>
+      <w:r>
+        <w:rPr>
+          <w:lang w:val="en-US"/>
+        </w:rPr>
+        <w:fldChar w:fldCharType="end"/>
+      </w:r>
+      <w:r>
+        <w:rPr>
+          <w:lang w:val="en-US"/>
+        </w:rPr>
+        <w:t xml:space="preserve"> and </w:t>
+      </w:r>
+      <w:r>
+        <w:rPr>
+          <w:lang w:val="en-US"/>
+        </w:rPr>
+        <w:fldChar w:fldCharType="begin"/>
+      </w:r>
+      <w:r>
+        <w:rPr>
+          <w:lang w:val="en-US"/>
+        </w:rPr>
+        <w:instrText xml:space="preserve"> REF _Ref432974265 \h </w:instrText>
+      </w:r>
+      <w:r>
+        <w:rPr>
+          <w:lang w:val="en-US"/>
+        </w:rPr>
+      </w:r>
+      <w:r>
+        <w:rPr>
+          <w:lang w:val="en-US"/>
+        </w:rPr>
+        <w:fldChar w:fldCharType="separate"/>
+      </w:r>
+      <w:r>
+        <w:rPr>
+          <w:lang w:val="en-US"/>
+        </w:rPr>
+        <w:t xml:space="preserve">Figure </w:t>
+      </w:r>
+      <w:r>
+        <w:rPr>
+          <w:noProof/>
+          <w:lang w:val="en-US"/>
+        </w:rPr>
+        <w:t>10</w:t>
+      </w:r>
+      <w:r>
+        <w:rPr>
+          <w:lang w:val="en-US"/>
+        </w:rPr>
+        <w:fldChar w:fldCharType="end"/>
+      </w:r>
+      <w:r>
+        <w:rPr>
+          <w:lang w:val="en-US"/>
+        </w:rPr>
+        <w:t>. A</w:t>
+      </w:r>
+      <w:r>
+        <w:rPr>
+          <w:lang w:val="en-US"/>
+        </w:rPr>
+        <w:t>ll measurements are an average of 5 tests. From these results it was concluded that the following variables were considered ‘good’: 10 ant</w:t>
+      </w:r>
+      <w:r>
+        <w:rPr>
+          <w:lang w:val="en-US"/>
+        </w:rPr>
+        <w:t>s, 4</w:t>
+      </w:r>
+      <w:r>
+        <w:rPr>
+          <w:lang w:val="en-US"/>
+        </w:rPr>
+        <w:t>00 pheromones pe</w:t>
+      </w:r>
+      <w:r>
+        <w:rPr>
+          <w:lang w:val="en-US"/>
+        </w:rPr>
+        <w:t>r iteration and evaporation 0.1</w:t>
+      </w:r>
+      <w:r>
+        <w:rPr>
+          <w:lang w:val="en-US"/>
+        </w:rPr>
+        <w:t xml:space="preserve">. </w:t>
+      </w:r>
+      <w:r>
+        <w:rPr>
+          <w:lang w:val="en-US"/>
+        </w:rPr>
+        <w:t xml:space="preserve">An evaporation constant of 0.2 and 800 pheromones was also considered ‘good’ for faster calculations (These results can be found in </w:t>
+      </w:r>
+      <w:r>
+        <w:rPr>
+          <w:lang w:val="en-US"/>
+        </w:rPr>
+        <w:fldChar w:fldCharType="begin"/>
+      </w:r>
+      <w:r>
+        <w:rPr>
+          <w:lang w:val="en-US"/>
+        </w:rPr>
+        <w:instrText xml:space="preserve"> REF _Ref432974265 \h </w:instrText>
+      </w:r>
+      <w:r>
+        <w:rPr>
+          <w:lang w:val="en-US"/>
+        </w:rPr>
+      </w:r>
+      <w:r>
+        <w:rPr>
+          <w:lang w:val="en-US"/>
+        </w:rPr>
+        <w:fldChar w:fldCharType="separate"/>
+      </w:r>
+      <w:r>
+        <w:rPr>
+          <w:lang w:val="en-US"/>
+        </w:rPr>
+        <w:t xml:space="preserve">Figure </w:t>
+      </w:r>
+      <w:r>
+        <w:rPr>
+          <w:noProof/>
+          <w:lang w:val="en-US"/>
+        </w:rPr>
+        <w:t>10</w:t>
+      </w:r>
+      <w:r>
+        <w:rPr>
+          <w:lang w:val="en-US"/>
+        </w:rPr>
+        <w:fldChar w:fldCharType="end"/>
+      </w:r>
+      <w:r>
+        <w:rPr>
+          <w:lang w:val="en-US"/>
+        </w:rPr>
+        <w:t>).</w:t>
+      </w:r>
+    </w:p>
+    <w:p>
+      <w:pPr>
+        <w:keepNext/>
+      </w:pPr>
+      <w:r>
+        <w:rPr>
+          <w:noProof/>
+          <w:lang w:eastAsia="nl-NL"/>
+        </w:rPr>
+        <w:lastRenderedPageBreak/>
+        <w:drawing>
+          <wp:inline distT="0" distB="0" distL="0" distR="0" wp14:anchorId="676A48E2" wp14:editId="737AE914">
+            <wp:extent cx="4572000" cy="2743200"/>
+            <wp:effectExtent l="0" t="0" r="19050" b="19050"/>
+            <wp:docPr id="8" name="Grafiek 8"/>
+            <wp:cNvGraphicFramePr/>
+            <a:graphic xmlns:a="http://schemas.openxmlformats.org/drawingml/2006/main">
+              <a:graphicData uri="http://schemas.openxmlformats.org/drawingml/2006/chart">
+                <c:chart xmlns:c="http://schemas.openxmlformats.org/drawingml/2006/chart" xmlns:r="http://schemas.openxmlformats.org/officeDocument/2006/relationships" r:id="rId14"/>
+              </a:graphicData>
+            </a:graphic>
+          </wp:inline>
+        </w:drawing>
+      </w:r>
+    </w:p>
+    <w:p>
+      <w:pPr>
+        <w:pStyle w:val="Bijschrift"/>
+        <w:rPr>
+          <w:lang w:val="en-US"/>
+        </w:rPr>
+      </w:pPr>
+      <w:bookmarkStart w:id="7" w:name="_Ref432974268"/>
+      <w:r>
+        <w:rPr>
+          <w:lang w:val="en-US"/>
+        </w:rPr>
+        <w:t xml:space="preserve">Figure </w:t>
+      </w:r>
+      <w:r>
+        <w:fldChar w:fldCharType="begin"/>
+      </w:r>
+      <w:r>
+        <w:rPr>
+          <w:lang w:val="en-US"/>
+        </w:rPr>
+        <w:instrText xml:space="preserve"> SEQ Figure \* ARABIC </w:instrText>
+      </w:r>
+      <w:r>
+        <w:fldChar w:fldCharType="separate"/>
+      </w:r>
+      <w:r>
+        <w:rPr>
+          <w:noProof/>
+          <w:lang w:val="en-US"/>
+        </w:rPr>
+        <w:t>8</w:t>
+      </w:r>
+      <w:r>
+        <w:fldChar w:fldCharType="end"/>
+      </w:r>
+      <w:bookmarkEnd w:id="7"/>
+      <w:r>
+        <w:rPr>
+          <w:lang w:val="en-US"/>
+        </w:rPr>
+        <w:t>: performance on the hard maze varying in number of ants</w:t>
+      </w:r>
+      <w:r>
+        <w:rPr>
+          <w:lang w:val="en-US"/>
+        </w:rPr>
+        <w:t xml:space="preserve"> (800 pheromones, 0.1 evaporation)</w:t>
+      </w:r>
+    </w:p>
+    <w:p>
+      <w:pPr>
+        <w:keepNext/>
+      </w:pPr>
+      <w:r>
+        <w:rPr>
+          <w:noProof/>
+          <w:lang w:eastAsia="nl-NL"/>
+        </w:rPr>
+        <w:drawing>
+          <wp:inline distT="0" distB="0" distL="0" distR="0" wp14:anchorId="4D4CA272" wp14:editId="1000C4C3">
+            <wp:extent cx="4572000" cy="2743200"/>
+            <wp:effectExtent l="0" t="0" r="19050" b="19050"/>
+            <wp:docPr id="9" name="Grafiek 9"/>
+            <wp:cNvGraphicFramePr/>
+            <a:graphic xmlns:a="http://schemas.openxmlformats.org/drawingml/2006/main">
+              <a:graphicData uri="http://schemas.openxmlformats.org/drawingml/2006/chart">
+                <c:chart xmlns:c="http://schemas.openxmlformats.org/drawingml/2006/chart" xmlns:r="http://schemas.openxmlformats.org/officeDocument/2006/relationships" r:id="rId15"/>
+              </a:graphicData>
+            </a:graphic>
+          </wp:inline>
+        </w:drawing>
+      </w:r>
+    </w:p>
+    <w:p>
+      <w:pPr>
+        <w:pStyle w:val="Bijschrift"/>
+        <w:rPr>
+          <w:lang w:val="en-US"/>
+        </w:rPr>
+      </w:pPr>
+      <w:bookmarkStart w:id="8" w:name="_Ref432974270"/>
+      <w:r>
+        <w:rPr>
+          <w:lang w:val="en-US"/>
+        </w:rPr>
+        <w:t xml:space="preserve">Figure </w:t>
+      </w:r>
+      <w:r>
+        <w:fldChar w:fldCharType="begin"/>
+      </w:r>
+      <w:r>
+        <w:rPr>
+          <w:lang w:val="en-US"/>
+        </w:rPr>
+        <w:instrText xml:space="preserve"> SEQ Figure \* ARABIC </w:instrText>
+      </w:r>
+      <w:r>
+        <w:fldChar w:fldCharType="separate"/>
+      </w:r>
+      <w:r>
+        <w:rPr>
+          <w:noProof/>
+          <w:lang w:val="en-US"/>
+        </w:rPr>
+        <w:t>9</w:t>
+      </w:r>
+      <w:r>
+        <w:fldChar w:fldCharType="end"/>
+      </w:r>
+      <w:bookmarkEnd w:id="8"/>
+      <w:r>
+        <w:rPr>
+          <w:lang w:val="en-US"/>
+        </w:rPr>
+        <w:t>: performance on the hard maze varying in the amounts of dropped pheromone per iteration</w:t>
+      </w:r>
+      <w:r>
+        <w:rPr>
+          <w:lang w:val="en-US"/>
+        </w:rPr>
+        <w:t xml:space="preserve"> (20 ants, 0.1 evaporation)</w:t>
+      </w:r>
+    </w:p>
+    <w:p>
+      <w:pPr>
+        <w:keepNext/>
+      </w:pPr>
+      <w:r>
+        <w:rPr>
+          <w:noProof/>
+          <w:lang w:eastAsia="nl-NL"/>
+        </w:rPr>
+        <w:lastRenderedPageBreak/>
+        <w:drawing>
+          <wp:inline distT="0" distB="0" distL="0" distR="0" wp14:anchorId="5163A52D" wp14:editId="76C4A0B6">
+            <wp:extent cx="4572000" cy="2743200"/>
+            <wp:effectExtent l="0" t="0" r="19050" b="19050"/>
+            <wp:docPr id="10" name="Grafiek 10"/>
+            <wp:cNvGraphicFramePr/>
+            <a:graphic xmlns:a="http://schemas.openxmlformats.org/drawingml/2006/main">
+              <a:graphicData uri="http://schemas.openxmlformats.org/drawingml/2006/chart">
+                <c:chart xmlns:c="http://schemas.openxmlformats.org/drawingml/2006/chart" xmlns:r="http://schemas.openxmlformats.org/officeDocument/2006/relationships" r:id="rId16"/>
+              </a:graphicData>
+            </a:graphic>
+          </wp:inline>
+        </w:drawing>
+      </w:r>
+    </w:p>
+    <w:p>
+      <w:pPr>
+        <w:pStyle w:val="Bijschrift"/>
+        <w:rPr>
+          <w:lang w:val="en-US"/>
+        </w:rPr>
+      </w:pPr>
+      <w:bookmarkStart w:id="9" w:name="_Ref432974265"/>
+      <w:r>
+        <w:rPr>
+          <w:lang w:val="en-US"/>
+        </w:rPr>
+        <w:t xml:space="preserve">Figure </w:t>
+      </w:r>
+      <w:r>
+        <w:fldChar w:fldCharType="begin"/>
+      </w:r>
+      <w:r>
+        <w:rPr>
+          <w:lang w:val="en-US"/>
+        </w:rPr>
+        <w:instrText xml:space="preserve"> SEQ Figure \* ARABIC </w:instrText>
+      </w:r>
+      <w:r>
+        <w:fldChar w:fldCharType="separate"/>
+      </w:r>
+      <w:r>
+        <w:rPr>
+          <w:noProof/>
+          <w:lang w:val="en-US"/>
+        </w:rPr>
+        <w:t>10</w:t>
+      </w:r>
+      <w:r>
+        <w:fldChar w:fldCharType="end"/>
+      </w:r>
+      <w:bookmarkEnd w:id="9"/>
+      <w:r>
+        <w:rPr>
+          <w:lang w:val="en-US"/>
+        </w:rPr>
+        <w:t>: performance on the hard maze with different evaporation constants</w:t>
+      </w:r>
+      <w:r>
+        <w:rPr>
+          <w:lang w:val="en-US"/>
+        </w:rPr>
+        <w:t xml:space="preserve"> (20 ants, 800 pheromones)</w:t>
+      </w:r>
+    </w:p>
+    <w:p>
+      <w:pPr>
+        <w:rPr>
+          <w:lang w:val="en-US"/>
+        </w:rPr>
+      </w:pPr>
+      <w:bookmarkStart w:id="10" w:name="_GoBack"/>
+      <w:bookmarkEnd w:id="10"/>
     </w:p>
     <w:sectPr>
       <w:pgSz w:w="11906" w:h="16838"/>
@@ -1409,6 +3922,121 @@
       <w:szCs w:val="16"/>
     </w:rPr>
   </w:style>
+  <w:style w:type="paragraph" w:styleId="Bijschrift">
+    <w:name w:val="caption"/>
+    <w:basedOn w:val="Standaard"/>
+    <w:next w:val="Standaard"/>
+    <w:uiPriority w:val="35"/>
+    <w:unhideWhenUsed/>
+    <w:qFormat/>
+    <w:rsid w:val="00F1217E"/>
+    <w:pPr>
+      <w:spacing w:line="240" w:lineRule="auto"/>
+    </w:pPr>
+    <w:rPr>
+      <w:b/>
+      <w:bCs/>
+      <w:color w:val="4F81BD" w:themeColor="accent1"/>
+      <w:sz w:val="18"/>
+      <w:szCs w:val="18"/>
+    </w:rPr>
+  </w:style>
+  <w:style w:type="table" w:styleId="Lichtearcering">
+    <w:name w:val="Light Shading"/>
+    <w:basedOn w:val="Standaardtabel"/>
+    <w:uiPriority w:val="60"/>
+    <w:rsid w:val="00AD2970"/>
+    <w:pPr>
+      <w:spacing w:after="0" w:line="240" w:lineRule="auto"/>
+    </w:pPr>
+    <w:rPr>
+      <w:color w:val="000000" w:themeColor="text1" w:themeShade="BF"/>
+    </w:rPr>
+    <w:tblPr>
+      <w:tblStyleRowBandSize w:val="1"/>
+      <w:tblStyleColBandSize w:val="1"/>
+      <w:tblBorders>
+        <w:top w:val="single" w:sz="8" w:space="0" w:color="000000" w:themeColor="text1"/>
+        <w:bottom w:val="single" w:sz="8" w:space="0" w:color="000000" w:themeColor="text1"/>
+      </w:tblBorders>
+    </w:tblPr>
+    <w:tblStylePr w:type="firstRow">
+      <w:pPr>
+        <w:spacing w:before="0" w:after="0" w:line="240" w:lineRule="auto"/>
+      </w:pPr>
+      <w:rPr>
+        <w:b/>
+        <w:bCs/>
+      </w:rPr>
+      <w:tblPr/>
+      <w:tcPr>
+        <w:tcBorders>
+          <w:top w:val="single" w:sz="8" w:space="0" w:color="000000" w:themeColor="text1"/>
+          <w:left w:val="nil"/>
+          <w:bottom w:val="single" w:sz="8" w:space="0" w:color="000000" w:themeColor="text1"/>
+          <w:right w:val="nil"/>
+          <w:insideH w:val="nil"/>
+          <w:insideV w:val="nil"/>
+        </w:tcBorders>
+      </w:tcPr>
+    </w:tblStylePr>
+    <w:tblStylePr w:type="lastRow">
+      <w:pPr>
+        <w:spacing w:before="0" w:after="0" w:line="240" w:lineRule="auto"/>
+      </w:pPr>
+      <w:rPr>
+        <w:b/>
+        <w:bCs/>
+      </w:rPr>
+      <w:tblPr/>
+      <w:tcPr>
+        <w:tcBorders>
+          <w:top w:val="single" w:sz="8" w:space="0" w:color="000000" w:themeColor="text1"/>
+          <w:left w:val="nil"/>
+          <w:bottom w:val="single" w:sz="8" w:space="0" w:color="000000" w:themeColor="text1"/>
+          <w:right w:val="nil"/>
+          <w:insideH w:val="nil"/>
+          <w:insideV w:val="nil"/>
+        </w:tcBorders>
+      </w:tcPr>
+    </w:tblStylePr>
+    <w:tblStylePr w:type="firstCol">
+      <w:rPr>
+        <w:b/>
+        <w:bCs/>
+      </w:rPr>
+    </w:tblStylePr>
+    <w:tblStylePr w:type="lastCol">
+      <w:rPr>
+        <w:b/>
+        <w:bCs/>
+      </w:rPr>
+    </w:tblStylePr>
+    <w:tblStylePr w:type="band1Vert">
+      <w:tblPr/>
+      <w:tcPr>
+        <w:tcBorders>
+          <w:left w:val="nil"/>
+          <w:right w:val="nil"/>
+          <w:insideH w:val="nil"/>
+          <w:insideV w:val="nil"/>
+        </w:tcBorders>
+        <w:shd w:val="clear" w:color="auto" w:fill="C0C0C0" w:themeFill="text1" w:themeFillTint="3F"/>
+      </w:tcPr>
+    </w:tblStylePr>
+    <w:tblStylePr w:type="band1Horz">
+      <w:tblPr/>
+      <w:tcPr>
+        <w:tcBorders>
+          <w:left w:val="nil"/>
+          <w:right w:val="nil"/>
+          <w:insideH w:val="nil"/>
+          <w:insideV w:val="nil"/>
+        </w:tcBorders>
+        <w:shd w:val="clear" w:color="auto" w:fill="C0C0C0" w:themeFill="text1" w:themeFillTint="3F"/>
+      </w:tcPr>
+    </w:tblStylePr>
+  </w:style>
 </w:styles>
 </file>
 
@@ -1689,7 +4317,1896 @@
       <w:szCs w:val="16"/>
     </w:rPr>
   </w:style>
+  <w:style w:type="paragraph" w:styleId="Bijschrift">
+    <w:name w:val="caption"/>
+    <w:basedOn w:val="Standaard"/>
+    <w:next w:val="Standaard"/>
+    <w:uiPriority w:val="35"/>
+    <w:unhideWhenUsed/>
+    <w:qFormat/>
+    <w:rsid w:val="00F1217E"/>
+    <w:pPr>
+      <w:spacing w:line="240" w:lineRule="auto"/>
+    </w:pPr>
+    <w:rPr>
+      <w:b/>
+      <w:bCs/>
+      <w:color w:val="4F81BD" w:themeColor="accent1"/>
+      <w:sz w:val="18"/>
+      <w:szCs w:val="18"/>
+    </w:rPr>
+  </w:style>
+  <w:style w:type="table" w:styleId="Lichtearcering">
+    <w:name w:val="Light Shading"/>
+    <w:basedOn w:val="Standaardtabel"/>
+    <w:uiPriority w:val="60"/>
+    <w:rsid w:val="00AD2970"/>
+    <w:pPr>
+      <w:spacing w:after="0" w:line="240" w:lineRule="auto"/>
+    </w:pPr>
+    <w:rPr>
+      <w:color w:val="000000" w:themeColor="text1" w:themeShade="BF"/>
+    </w:rPr>
+    <w:tblPr>
+      <w:tblStyleRowBandSize w:val="1"/>
+      <w:tblStyleColBandSize w:val="1"/>
+      <w:tblBorders>
+        <w:top w:val="single" w:sz="8" w:space="0" w:color="000000" w:themeColor="text1"/>
+        <w:bottom w:val="single" w:sz="8" w:space="0" w:color="000000" w:themeColor="text1"/>
+      </w:tblBorders>
+    </w:tblPr>
+    <w:tblStylePr w:type="firstRow">
+      <w:pPr>
+        <w:spacing w:before="0" w:after="0" w:line="240" w:lineRule="auto"/>
+      </w:pPr>
+      <w:rPr>
+        <w:b/>
+        <w:bCs/>
+      </w:rPr>
+      <w:tblPr/>
+      <w:tcPr>
+        <w:tcBorders>
+          <w:top w:val="single" w:sz="8" w:space="0" w:color="000000" w:themeColor="text1"/>
+          <w:left w:val="nil"/>
+          <w:bottom w:val="single" w:sz="8" w:space="0" w:color="000000" w:themeColor="text1"/>
+          <w:right w:val="nil"/>
+          <w:insideH w:val="nil"/>
+          <w:insideV w:val="nil"/>
+        </w:tcBorders>
+      </w:tcPr>
+    </w:tblStylePr>
+    <w:tblStylePr w:type="lastRow">
+      <w:pPr>
+        <w:spacing w:before="0" w:after="0" w:line="240" w:lineRule="auto"/>
+      </w:pPr>
+      <w:rPr>
+        <w:b/>
+        <w:bCs/>
+      </w:rPr>
+      <w:tblPr/>
+      <w:tcPr>
+        <w:tcBorders>
+          <w:top w:val="single" w:sz="8" w:space="0" w:color="000000" w:themeColor="text1"/>
+          <w:left w:val="nil"/>
+          <w:bottom w:val="single" w:sz="8" w:space="0" w:color="000000" w:themeColor="text1"/>
+          <w:right w:val="nil"/>
+          <w:insideH w:val="nil"/>
+          <w:insideV w:val="nil"/>
+        </w:tcBorders>
+      </w:tcPr>
+    </w:tblStylePr>
+    <w:tblStylePr w:type="firstCol">
+      <w:rPr>
+        <w:b/>
+        <w:bCs/>
+      </w:rPr>
+    </w:tblStylePr>
+    <w:tblStylePr w:type="lastCol">
+      <w:rPr>
+        <w:b/>
+        <w:bCs/>
+      </w:rPr>
+    </w:tblStylePr>
+    <w:tblStylePr w:type="band1Vert">
+      <w:tblPr/>
+      <w:tcPr>
+        <w:tcBorders>
+          <w:left w:val="nil"/>
+          <w:right w:val="nil"/>
+          <w:insideH w:val="nil"/>
+          <w:insideV w:val="nil"/>
+        </w:tcBorders>
+        <w:shd w:val="clear" w:color="auto" w:fill="C0C0C0" w:themeFill="text1" w:themeFillTint="3F"/>
+      </w:tcPr>
+    </w:tblStylePr>
+    <w:tblStylePr w:type="band1Horz">
+      <w:tblPr/>
+      <w:tcPr>
+        <w:tcBorders>
+          <w:left w:val="nil"/>
+          <w:right w:val="nil"/>
+          <w:insideH w:val="nil"/>
+          <w:insideV w:val="nil"/>
+        </w:tcBorders>
+        <w:shd w:val="clear" w:color="auto" w:fill="C0C0C0" w:themeFill="text1" w:themeFillTint="3F"/>
+      </w:tcPr>
+    </w:tblStylePr>
+  </w:style>
 </w:styles>
+</file>
+
+<file path=word/charts/chart1.xml><?xml version="1.0" encoding="utf-8"?>
+<c:chartSpace xmlns:c="http://schemas.openxmlformats.org/drawingml/2006/chart" xmlns:a="http://schemas.openxmlformats.org/drawingml/2006/main" xmlns:r="http://schemas.openxmlformats.org/officeDocument/2006/relationships">
+  <c:date1904 val="0"/>
+  <c:lang val="nl-NL"/>
+  <c:roundedCorners val="0"/>
+  <mc:AlternateContent xmlns:mc="http://schemas.openxmlformats.org/markup-compatibility/2006">
+    <mc:Choice xmlns:c14="http://schemas.microsoft.com/office/drawing/2007/8/2/chart" Requires="c14">
+      <c14:style val="102"/>
+    </mc:Choice>
+    <mc:Fallback>
+      <c:style val="2"/>
+    </mc:Fallback>
+  </mc:AlternateContent>
+  <c:chart>
+    <c:autoTitleDeleted val="0"/>
+    <c:plotArea>
+      <c:layout/>
+      <c:barChart>
+        <c:barDir val="col"/>
+        <c:grouping val="clustered"/>
+        <c:varyColors val="0"/>
+        <c:ser>
+          <c:idx val="0"/>
+          <c:order val="0"/>
+          <c:tx>
+            <c:v>Without trims</c:v>
+          </c:tx>
+          <c:invertIfNegative val="0"/>
+          <c:val>
+            <c:numRef>
+              <c:f>'Trims resultaten'!$R$2:$T$2</c:f>
+              <c:numCache>
+                <c:formatCode>General</c:formatCode>
+                <c:ptCount val="3"/>
+                <c:pt idx="0">
+                  <c:v>59.37</c:v>
+                </c:pt>
+                <c:pt idx="1">
+                  <c:v>60</c:v>
+                </c:pt>
+                <c:pt idx="2">
+                  <c:v>141</c:v>
+                </c:pt>
+              </c:numCache>
+            </c:numRef>
+          </c:val>
+        </c:ser>
+        <c:ser>
+          <c:idx val="2"/>
+          <c:order val="1"/>
+          <c:tx>
+            <c:v>With trimHist</c:v>
+          </c:tx>
+          <c:invertIfNegative val="0"/>
+          <c:val>
+            <c:numRef>
+              <c:f>'Trims resultaten'!$R$4:$T$4</c:f>
+              <c:numCache>
+                <c:formatCode>General</c:formatCode>
+                <c:ptCount val="3"/>
+                <c:pt idx="0">
+                  <c:v>55.24</c:v>
+                </c:pt>
+                <c:pt idx="1">
+                  <c:v>62</c:v>
+                </c:pt>
+                <c:pt idx="2">
+                  <c:v>139</c:v>
+                </c:pt>
+              </c:numCache>
+            </c:numRef>
+          </c:val>
+        </c:ser>
+        <c:ser>
+          <c:idx val="1"/>
+          <c:order val="2"/>
+          <c:tx>
+            <c:v>With trimHist and trimBumps</c:v>
+          </c:tx>
+          <c:invertIfNegative val="0"/>
+          <c:val>
+            <c:numRef>
+              <c:f>'Trims resultaten'!$R$3:$T$3</c:f>
+              <c:numCache>
+                <c:formatCode>General</c:formatCode>
+                <c:ptCount val="3"/>
+                <c:pt idx="0">
+                  <c:v>42.41</c:v>
+                </c:pt>
+                <c:pt idx="1">
+                  <c:v>44</c:v>
+                </c:pt>
+                <c:pt idx="2">
+                  <c:v>137</c:v>
+                </c:pt>
+              </c:numCache>
+            </c:numRef>
+          </c:val>
+        </c:ser>
+        <c:dLbls>
+          <c:showLegendKey val="0"/>
+          <c:showVal val="0"/>
+          <c:showCatName val="0"/>
+          <c:showSerName val="0"/>
+          <c:showPercent val="0"/>
+          <c:showBubbleSize val="0"/>
+        </c:dLbls>
+        <c:gapWidth val="150"/>
+        <c:axId val="122214272"/>
+        <c:axId val="122380288"/>
+      </c:barChart>
+      <c:catAx>
+        <c:axId val="122214272"/>
+        <c:scaling>
+          <c:orientation val="minMax"/>
+        </c:scaling>
+        <c:delete val="1"/>
+        <c:axPos val="b"/>
+        <c:title>
+          <c:tx>
+            <c:rich>
+              <a:bodyPr/>
+              <a:lstStyle/>
+              <a:p>
+                <a:pPr>
+                  <a:defRPr/>
+                </a:pPr>
+                <a:r>
+                  <a:rPr lang="nl-NL"/>
+                  <a:t>Time</a:t>
+                </a:r>
+                <a:r>
+                  <a:rPr lang="nl-NL" baseline="0"/>
+                  <a:t> (s)                 Iterations                   Length</a:t>
+                </a:r>
+                <a:endParaRPr lang="nl-NL"/>
+              </a:p>
+            </c:rich>
+          </c:tx>
+          <c:overlay val="0"/>
+        </c:title>
+        <c:majorTickMark val="out"/>
+        <c:minorTickMark val="none"/>
+        <c:tickLblPos val="nextTo"/>
+        <c:crossAx val="122380288"/>
+        <c:crosses val="autoZero"/>
+        <c:auto val="1"/>
+        <c:lblAlgn val="ctr"/>
+        <c:lblOffset val="100"/>
+        <c:noMultiLvlLbl val="0"/>
+      </c:catAx>
+      <c:valAx>
+        <c:axId val="122380288"/>
+        <c:scaling>
+          <c:orientation val="minMax"/>
+        </c:scaling>
+        <c:delete val="0"/>
+        <c:axPos val="l"/>
+        <c:majorGridlines/>
+        <c:numFmt formatCode="General" sourceLinked="1"/>
+        <c:majorTickMark val="out"/>
+        <c:minorTickMark val="none"/>
+        <c:tickLblPos val="nextTo"/>
+        <c:crossAx val="122214272"/>
+        <c:crosses val="autoZero"/>
+        <c:crossBetween val="between"/>
+      </c:valAx>
+    </c:plotArea>
+    <c:legend>
+      <c:legendPos val="r"/>
+      <c:overlay val="0"/>
+    </c:legend>
+    <c:plotVisOnly val="1"/>
+    <c:dispBlanksAs val="gap"/>
+    <c:showDLblsOverMax val="0"/>
+  </c:chart>
+  <c:externalData r:id="rId1">
+    <c:autoUpdate val="0"/>
+  </c:externalData>
+</c:chartSpace>
+</file>
+
+<file path=word/charts/chart2.xml><?xml version="1.0" encoding="utf-8"?>
+<c:chartSpace xmlns:c="http://schemas.openxmlformats.org/drawingml/2006/chart" xmlns:a="http://schemas.openxmlformats.org/drawingml/2006/main" xmlns:r="http://schemas.openxmlformats.org/officeDocument/2006/relationships">
+  <c:date1904 val="0"/>
+  <c:lang val="nl-NL"/>
+  <c:roundedCorners val="0"/>
+  <mc:AlternateContent xmlns:mc="http://schemas.openxmlformats.org/markup-compatibility/2006">
+    <mc:Choice xmlns:c14="http://schemas.microsoft.com/office/drawing/2007/8/2/chart" Requires="c14">
+      <c14:style val="102"/>
+    </mc:Choice>
+    <mc:Fallback>
+      <c:style val="2"/>
+    </mc:Fallback>
+  </mc:AlternateContent>
+  <c:chart>
+    <c:autoTitleDeleted val="0"/>
+    <c:plotArea>
+      <c:layout/>
+      <c:barChart>
+        <c:barDir val="col"/>
+        <c:grouping val="clustered"/>
+        <c:varyColors val="0"/>
+        <c:ser>
+          <c:idx val="0"/>
+          <c:order val="0"/>
+          <c:tx>
+            <c:v>Time (s)</c:v>
+          </c:tx>
+          <c:spPr>
+            <a:ln w="28575">
+              <a:noFill/>
+            </a:ln>
+          </c:spPr>
+          <c:invertIfNegative val="0"/>
+          <c:cat>
+            <c:numRef>
+              <c:f>'Medium resultaten'!$C$39:$C$42</c:f>
+              <c:numCache>
+                <c:formatCode>General</c:formatCode>
+                <c:ptCount val="4"/>
+                <c:pt idx="0">
+                  <c:v>5</c:v>
+                </c:pt>
+                <c:pt idx="1">
+                  <c:v>10</c:v>
+                </c:pt>
+                <c:pt idx="2">
+                  <c:v>20</c:v>
+                </c:pt>
+                <c:pt idx="3">
+                  <c:v>50</c:v>
+                </c:pt>
+              </c:numCache>
+            </c:numRef>
+          </c:cat>
+          <c:val>
+            <c:numRef>
+              <c:f>'Medium resultaten'!$D$39:$D$42</c:f>
+              <c:numCache>
+                <c:formatCode>General</c:formatCode>
+                <c:ptCount val="4"/>
+                <c:pt idx="0">
+                  <c:v>24.28</c:v>
+                </c:pt>
+                <c:pt idx="1">
+                  <c:v>34.82</c:v>
+                </c:pt>
+                <c:pt idx="2">
+                  <c:v>42.41</c:v>
+                </c:pt>
+                <c:pt idx="3">
+                  <c:v>59.49</c:v>
+                </c:pt>
+              </c:numCache>
+            </c:numRef>
+          </c:val>
+        </c:ser>
+        <c:ser>
+          <c:idx val="1"/>
+          <c:order val="1"/>
+          <c:tx>
+            <c:v>Iterations</c:v>
+          </c:tx>
+          <c:spPr>
+            <a:ln w="28575">
+              <a:noFill/>
+            </a:ln>
+          </c:spPr>
+          <c:invertIfNegative val="0"/>
+          <c:cat>
+            <c:numRef>
+              <c:f>'Medium resultaten'!$C$39:$C$42</c:f>
+              <c:numCache>
+                <c:formatCode>General</c:formatCode>
+                <c:ptCount val="4"/>
+                <c:pt idx="0">
+                  <c:v>5</c:v>
+                </c:pt>
+                <c:pt idx="1">
+                  <c:v>10</c:v>
+                </c:pt>
+                <c:pt idx="2">
+                  <c:v>20</c:v>
+                </c:pt>
+                <c:pt idx="3">
+                  <c:v>50</c:v>
+                </c:pt>
+              </c:numCache>
+            </c:numRef>
+          </c:cat>
+          <c:val>
+            <c:numRef>
+              <c:f>'Medium resultaten'!$E$39:$E$42</c:f>
+              <c:numCache>
+                <c:formatCode>General</c:formatCode>
+                <c:ptCount val="4"/>
+                <c:pt idx="0">
+                  <c:v>51</c:v>
+                </c:pt>
+                <c:pt idx="1">
+                  <c:v>31</c:v>
+                </c:pt>
+                <c:pt idx="2">
+                  <c:v>44</c:v>
+                </c:pt>
+                <c:pt idx="3">
+                  <c:v>27</c:v>
+                </c:pt>
+              </c:numCache>
+            </c:numRef>
+          </c:val>
+        </c:ser>
+        <c:ser>
+          <c:idx val="2"/>
+          <c:order val="2"/>
+          <c:tx>
+            <c:v>Length</c:v>
+          </c:tx>
+          <c:spPr>
+            <a:ln w="28575">
+              <a:noFill/>
+            </a:ln>
+          </c:spPr>
+          <c:invertIfNegative val="0"/>
+          <c:cat>
+            <c:numRef>
+              <c:f>'Medium resultaten'!$C$39:$C$42</c:f>
+              <c:numCache>
+                <c:formatCode>General</c:formatCode>
+                <c:ptCount val="4"/>
+                <c:pt idx="0">
+                  <c:v>5</c:v>
+                </c:pt>
+                <c:pt idx="1">
+                  <c:v>10</c:v>
+                </c:pt>
+                <c:pt idx="2">
+                  <c:v>20</c:v>
+                </c:pt>
+                <c:pt idx="3">
+                  <c:v>50</c:v>
+                </c:pt>
+              </c:numCache>
+            </c:numRef>
+          </c:cat>
+          <c:val>
+            <c:numRef>
+              <c:f>'Medium resultaten'!$F$39:$F$42</c:f>
+              <c:numCache>
+                <c:formatCode>General</c:formatCode>
+                <c:ptCount val="4"/>
+                <c:pt idx="0">
+                  <c:v>144</c:v>
+                </c:pt>
+                <c:pt idx="1">
+                  <c:v>137</c:v>
+                </c:pt>
+                <c:pt idx="2">
+                  <c:v>137</c:v>
+                </c:pt>
+                <c:pt idx="3">
+                  <c:v>140</c:v>
+                </c:pt>
+              </c:numCache>
+            </c:numRef>
+          </c:val>
+        </c:ser>
+        <c:dLbls>
+          <c:showLegendKey val="0"/>
+          <c:showVal val="0"/>
+          <c:showCatName val="0"/>
+          <c:showSerName val="0"/>
+          <c:showPercent val="0"/>
+          <c:showBubbleSize val="0"/>
+        </c:dLbls>
+        <c:gapWidth val="150"/>
+        <c:axId val="124081280"/>
+        <c:axId val="124083200"/>
+      </c:barChart>
+      <c:catAx>
+        <c:axId val="124081280"/>
+        <c:scaling>
+          <c:orientation val="minMax"/>
+        </c:scaling>
+        <c:delete val="0"/>
+        <c:axPos val="b"/>
+        <c:title>
+          <c:tx>
+            <c:rich>
+              <a:bodyPr/>
+              <a:lstStyle/>
+              <a:p>
+                <a:pPr>
+                  <a:defRPr/>
+                </a:pPr>
+                <a:r>
+                  <a:rPr lang="nl-NL"/>
+                  <a:t>Number</a:t>
+                </a:r>
+                <a:r>
+                  <a:rPr lang="nl-NL" baseline="0"/>
+                  <a:t> of ants</a:t>
+                </a:r>
+                <a:endParaRPr lang="nl-NL"/>
+              </a:p>
+            </c:rich>
+          </c:tx>
+          <c:overlay val="0"/>
+        </c:title>
+        <c:numFmt formatCode="General" sourceLinked="1"/>
+        <c:majorTickMark val="out"/>
+        <c:minorTickMark val="none"/>
+        <c:tickLblPos val="nextTo"/>
+        <c:crossAx val="124083200"/>
+        <c:crosses val="autoZero"/>
+        <c:auto val="1"/>
+        <c:lblAlgn val="ctr"/>
+        <c:lblOffset val="100"/>
+        <c:noMultiLvlLbl val="0"/>
+      </c:catAx>
+      <c:valAx>
+        <c:axId val="124083200"/>
+        <c:scaling>
+          <c:orientation val="minMax"/>
+        </c:scaling>
+        <c:delete val="0"/>
+        <c:axPos val="l"/>
+        <c:majorGridlines/>
+        <c:numFmt formatCode="General" sourceLinked="1"/>
+        <c:majorTickMark val="out"/>
+        <c:minorTickMark val="none"/>
+        <c:tickLblPos val="nextTo"/>
+        <c:crossAx val="124081280"/>
+        <c:crosses val="autoZero"/>
+        <c:crossBetween val="between"/>
+      </c:valAx>
+    </c:plotArea>
+    <c:legend>
+      <c:legendPos val="r"/>
+      <c:overlay val="0"/>
+    </c:legend>
+    <c:plotVisOnly val="1"/>
+    <c:dispBlanksAs val="gap"/>
+    <c:showDLblsOverMax val="0"/>
+  </c:chart>
+  <c:externalData r:id="rId1">
+    <c:autoUpdate val="0"/>
+  </c:externalData>
+</c:chartSpace>
+</file>
+
+<file path=word/charts/chart3.xml><?xml version="1.0" encoding="utf-8"?>
+<c:chartSpace xmlns:c="http://schemas.openxmlformats.org/drawingml/2006/chart" xmlns:a="http://schemas.openxmlformats.org/drawingml/2006/main" xmlns:r="http://schemas.openxmlformats.org/officeDocument/2006/relationships">
+  <c:date1904 val="0"/>
+  <c:lang val="nl-NL"/>
+  <c:roundedCorners val="0"/>
+  <mc:AlternateContent xmlns:mc="http://schemas.openxmlformats.org/markup-compatibility/2006">
+    <mc:Choice xmlns:c14="http://schemas.microsoft.com/office/drawing/2007/8/2/chart" Requires="c14">
+      <c14:style val="102"/>
+    </mc:Choice>
+    <mc:Fallback>
+      <c:style val="2"/>
+    </mc:Fallback>
+  </mc:AlternateContent>
+  <c:chart>
+    <c:autoTitleDeleted val="0"/>
+    <c:plotArea>
+      <c:layout/>
+      <c:barChart>
+        <c:barDir val="col"/>
+        <c:grouping val="clustered"/>
+        <c:varyColors val="0"/>
+        <c:ser>
+          <c:idx val="0"/>
+          <c:order val="0"/>
+          <c:tx>
+            <c:v>Time (s)</c:v>
+          </c:tx>
+          <c:spPr>
+            <a:ln w="28575">
+              <a:noFill/>
+            </a:ln>
+          </c:spPr>
+          <c:invertIfNegative val="0"/>
+          <c:cat>
+            <c:numRef>
+              <c:f>'Medium resultaten'!$J$39:$J$41</c:f>
+              <c:numCache>
+                <c:formatCode>General</c:formatCode>
+                <c:ptCount val="3"/>
+                <c:pt idx="0">
+                  <c:v>100</c:v>
+                </c:pt>
+                <c:pt idx="1">
+                  <c:v>300</c:v>
+                </c:pt>
+                <c:pt idx="2">
+                  <c:v>500</c:v>
+                </c:pt>
+              </c:numCache>
+            </c:numRef>
+          </c:cat>
+          <c:val>
+            <c:numRef>
+              <c:f>'Medium resultaten'!$K$39:$K$41</c:f>
+              <c:numCache>
+                <c:formatCode>General</c:formatCode>
+                <c:ptCount val="3"/>
+                <c:pt idx="0">
+                  <c:v>37.53</c:v>
+                </c:pt>
+                <c:pt idx="1">
+                  <c:v>34.82</c:v>
+                </c:pt>
+                <c:pt idx="2">
+                  <c:v>22.71</c:v>
+                </c:pt>
+              </c:numCache>
+            </c:numRef>
+          </c:val>
+        </c:ser>
+        <c:ser>
+          <c:idx val="1"/>
+          <c:order val="1"/>
+          <c:tx>
+            <c:v>Iterations</c:v>
+          </c:tx>
+          <c:spPr>
+            <a:ln w="28575">
+              <a:noFill/>
+            </a:ln>
+          </c:spPr>
+          <c:invertIfNegative val="0"/>
+          <c:cat>
+            <c:numRef>
+              <c:f>'Medium resultaten'!$J$39:$J$41</c:f>
+              <c:numCache>
+                <c:formatCode>General</c:formatCode>
+                <c:ptCount val="3"/>
+                <c:pt idx="0">
+                  <c:v>100</c:v>
+                </c:pt>
+                <c:pt idx="1">
+                  <c:v>300</c:v>
+                </c:pt>
+                <c:pt idx="2">
+                  <c:v>500</c:v>
+                </c:pt>
+              </c:numCache>
+            </c:numRef>
+          </c:cat>
+          <c:val>
+            <c:numRef>
+              <c:f>'Medium resultaten'!$L$39:$L$41</c:f>
+              <c:numCache>
+                <c:formatCode>General</c:formatCode>
+                <c:ptCount val="3"/>
+                <c:pt idx="0">
+                  <c:v>51</c:v>
+                </c:pt>
+                <c:pt idx="1">
+                  <c:v>31</c:v>
+                </c:pt>
+                <c:pt idx="2">
+                  <c:v>30</c:v>
+                </c:pt>
+              </c:numCache>
+            </c:numRef>
+          </c:val>
+        </c:ser>
+        <c:ser>
+          <c:idx val="2"/>
+          <c:order val="2"/>
+          <c:tx>
+            <c:v>Length</c:v>
+          </c:tx>
+          <c:spPr>
+            <a:ln w="28575">
+              <a:noFill/>
+            </a:ln>
+          </c:spPr>
+          <c:invertIfNegative val="0"/>
+          <c:cat>
+            <c:numRef>
+              <c:f>'Medium resultaten'!$J$39:$J$41</c:f>
+              <c:numCache>
+                <c:formatCode>General</c:formatCode>
+                <c:ptCount val="3"/>
+                <c:pt idx="0">
+                  <c:v>100</c:v>
+                </c:pt>
+                <c:pt idx="1">
+                  <c:v>300</c:v>
+                </c:pt>
+                <c:pt idx="2">
+                  <c:v>500</c:v>
+                </c:pt>
+              </c:numCache>
+            </c:numRef>
+          </c:cat>
+          <c:val>
+            <c:numRef>
+              <c:f>'Medium resultaten'!$M$39:$M$41</c:f>
+              <c:numCache>
+                <c:formatCode>General</c:formatCode>
+                <c:ptCount val="3"/>
+                <c:pt idx="0">
+                  <c:v>138</c:v>
+                </c:pt>
+                <c:pt idx="1">
+                  <c:v>137</c:v>
+                </c:pt>
+                <c:pt idx="2">
+                  <c:v>147</c:v>
+                </c:pt>
+              </c:numCache>
+            </c:numRef>
+          </c:val>
+        </c:ser>
+        <c:dLbls>
+          <c:showLegendKey val="0"/>
+          <c:showVal val="0"/>
+          <c:showCatName val="0"/>
+          <c:showSerName val="0"/>
+          <c:showPercent val="0"/>
+          <c:showBubbleSize val="0"/>
+        </c:dLbls>
+        <c:gapWidth val="150"/>
+        <c:axId val="124395904"/>
+        <c:axId val="124397824"/>
+      </c:barChart>
+      <c:catAx>
+        <c:axId val="124395904"/>
+        <c:scaling>
+          <c:orientation val="minMax"/>
+        </c:scaling>
+        <c:delete val="0"/>
+        <c:axPos val="b"/>
+        <c:title>
+          <c:tx>
+            <c:rich>
+              <a:bodyPr/>
+              <a:lstStyle/>
+              <a:p>
+                <a:pPr>
+                  <a:defRPr/>
+                </a:pPr>
+                <a:r>
+                  <a:rPr lang="nl-NL"/>
+                  <a:t>Amount</a:t>
+                </a:r>
+                <a:r>
+                  <a:rPr lang="nl-NL" baseline="0"/>
+                  <a:t> of pheromone dropped per iteration</a:t>
+                </a:r>
+                <a:endParaRPr lang="nl-NL"/>
+              </a:p>
+            </c:rich>
+          </c:tx>
+          <c:overlay val="0"/>
+        </c:title>
+        <c:numFmt formatCode="General" sourceLinked="1"/>
+        <c:majorTickMark val="out"/>
+        <c:minorTickMark val="none"/>
+        <c:tickLblPos val="nextTo"/>
+        <c:crossAx val="124397824"/>
+        <c:crosses val="autoZero"/>
+        <c:auto val="1"/>
+        <c:lblAlgn val="ctr"/>
+        <c:lblOffset val="100"/>
+        <c:noMultiLvlLbl val="0"/>
+      </c:catAx>
+      <c:valAx>
+        <c:axId val="124397824"/>
+        <c:scaling>
+          <c:orientation val="minMax"/>
+        </c:scaling>
+        <c:delete val="0"/>
+        <c:axPos val="l"/>
+        <c:majorGridlines/>
+        <c:numFmt formatCode="General" sourceLinked="1"/>
+        <c:majorTickMark val="out"/>
+        <c:minorTickMark val="none"/>
+        <c:tickLblPos val="nextTo"/>
+        <c:crossAx val="124395904"/>
+        <c:crosses val="autoZero"/>
+        <c:crossBetween val="between"/>
+      </c:valAx>
+    </c:plotArea>
+    <c:legend>
+      <c:legendPos val="r"/>
+      <c:overlay val="0"/>
+    </c:legend>
+    <c:plotVisOnly val="1"/>
+    <c:dispBlanksAs val="gap"/>
+    <c:showDLblsOverMax val="0"/>
+  </c:chart>
+  <c:externalData r:id="rId1">
+    <c:autoUpdate val="0"/>
+  </c:externalData>
+</c:chartSpace>
+</file>
+
+<file path=word/charts/chart4.xml><?xml version="1.0" encoding="utf-8"?>
+<c:chartSpace xmlns:c="http://schemas.openxmlformats.org/drawingml/2006/chart" xmlns:a="http://schemas.openxmlformats.org/drawingml/2006/main" xmlns:r="http://schemas.openxmlformats.org/officeDocument/2006/relationships">
+  <c:date1904 val="0"/>
+  <c:lang val="nl-NL"/>
+  <c:roundedCorners val="0"/>
+  <mc:AlternateContent xmlns:mc="http://schemas.openxmlformats.org/markup-compatibility/2006">
+    <mc:Choice xmlns:c14="http://schemas.microsoft.com/office/drawing/2007/8/2/chart" Requires="c14">
+      <c14:style val="102"/>
+    </mc:Choice>
+    <mc:Fallback>
+      <c:style val="2"/>
+    </mc:Fallback>
+  </mc:AlternateContent>
+  <c:chart>
+    <c:autoTitleDeleted val="0"/>
+    <c:plotArea>
+      <c:layout/>
+      <c:barChart>
+        <c:barDir val="col"/>
+        <c:grouping val="clustered"/>
+        <c:varyColors val="0"/>
+        <c:ser>
+          <c:idx val="0"/>
+          <c:order val="0"/>
+          <c:tx>
+            <c:v>Time (s)</c:v>
+          </c:tx>
+          <c:spPr>
+            <a:ln w="28575">
+              <a:noFill/>
+            </a:ln>
+          </c:spPr>
+          <c:invertIfNegative val="0"/>
+          <c:cat>
+            <c:strRef>
+              <c:f>'Medium resultaten'!$R$39:$R$42</c:f>
+              <c:strCache>
+                <c:ptCount val="4"/>
+                <c:pt idx="0">
+                  <c:v>0.05</c:v>
+                </c:pt>
+                <c:pt idx="1">
+                  <c:v>0.1</c:v>
+                </c:pt>
+                <c:pt idx="2">
+                  <c:v>0.2</c:v>
+                </c:pt>
+                <c:pt idx="3">
+                  <c:v>0.4</c:v>
+                </c:pt>
+              </c:strCache>
+            </c:strRef>
+          </c:cat>
+          <c:val>
+            <c:numRef>
+              <c:f>'Medium resultaten'!$S$39:$S$42</c:f>
+              <c:numCache>
+                <c:formatCode>General</c:formatCode>
+                <c:ptCount val="4"/>
+                <c:pt idx="0">
+                  <c:v>42.76</c:v>
+                </c:pt>
+                <c:pt idx="1">
+                  <c:v>34.82</c:v>
+                </c:pt>
+                <c:pt idx="2">
+                  <c:v>17.95</c:v>
+                </c:pt>
+                <c:pt idx="3">
+                  <c:v>17.38</c:v>
+                </c:pt>
+              </c:numCache>
+            </c:numRef>
+          </c:val>
+        </c:ser>
+        <c:ser>
+          <c:idx val="1"/>
+          <c:order val="1"/>
+          <c:tx>
+            <c:v>Iterations</c:v>
+          </c:tx>
+          <c:spPr>
+            <a:ln w="28575">
+              <a:noFill/>
+            </a:ln>
+          </c:spPr>
+          <c:invertIfNegative val="0"/>
+          <c:cat>
+            <c:strRef>
+              <c:f>'Medium resultaten'!$R$39:$R$42</c:f>
+              <c:strCache>
+                <c:ptCount val="4"/>
+                <c:pt idx="0">
+                  <c:v>0.05</c:v>
+                </c:pt>
+                <c:pt idx="1">
+                  <c:v>0.1</c:v>
+                </c:pt>
+                <c:pt idx="2">
+                  <c:v>0.2</c:v>
+                </c:pt>
+                <c:pt idx="3">
+                  <c:v>0.4</c:v>
+                </c:pt>
+              </c:strCache>
+            </c:strRef>
+          </c:cat>
+          <c:val>
+            <c:numRef>
+              <c:f>'Medium resultaten'!$T$39:$T$42</c:f>
+              <c:numCache>
+                <c:formatCode>General</c:formatCode>
+                <c:ptCount val="4"/>
+                <c:pt idx="0">
+                  <c:v>65</c:v>
+                </c:pt>
+                <c:pt idx="1">
+                  <c:v>31</c:v>
+                </c:pt>
+                <c:pt idx="2">
+                  <c:v>23</c:v>
+                </c:pt>
+                <c:pt idx="3">
+                  <c:v>17</c:v>
+                </c:pt>
+              </c:numCache>
+            </c:numRef>
+          </c:val>
+        </c:ser>
+        <c:ser>
+          <c:idx val="2"/>
+          <c:order val="2"/>
+          <c:tx>
+            <c:v>Length</c:v>
+          </c:tx>
+          <c:spPr>
+            <a:ln w="28575">
+              <a:noFill/>
+            </a:ln>
+          </c:spPr>
+          <c:invertIfNegative val="0"/>
+          <c:cat>
+            <c:strRef>
+              <c:f>'Medium resultaten'!$R$39:$R$42</c:f>
+              <c:strCache>
+                <c:ptCount val="4"/>
+                <c:pt idx="0">
+                  <c:v>0.05</c:v>
+                </c:pt>
+                <c:pt idx="1">
+                  <c:v>0.1</c:v>
+                </c:pt>
+                <c:pt idx="2">
+                  <c:v>0.2</c:v>
+                </c:pt>
+                <c:pt idx="3">
+                  <c:v>0.4</c:v>
+                </c:pt>
+              </c:strCache>
+            </c:strRef>
+          </c:cat>
+          <c:val>
+            <c:numRef>
+              <c:f>'Medium resultaten'!$U$39:$U$42</c:f>
+              <c:numCache>
+                <c:formatCode>General</c:formatCode>
+                <c:ptCount val="4"/>
+                <c:pt idx="0">
+                  <c:v>135</c:v>
+                </c:pt>
+                <c:pt idx="1">
+                  <c:v>137</c:v>
+                </c:pt>
+                <c:pt idx="2">
+                  <c:v>173</c:v>
+                </c:pt>
+                <c:pt idx="3">
+                  <c:v>149</c:v>
+                </c:pt>
+              </c:numCache>
+            </c:numRef>
+          </c:val>
+        </c:ser>
+        <c:dLbls>
+          <c:showLegendKey val="0"/>
+          <c:showVal val="0"/>
+          <c:showCatName val="0"/>
+          <c:showSerName val="0"/>
+          <c:showPercent val="0"/>
+          <c:showBubbleSize val="0"/>
+        </c:dLbls>
+        <c:gapWidth val="150"/>
+        <c:axId val="124808576"/>
+        <c:axId val="124810752"/>
+      </c:barChart>
+      <c:catAx>
+        <c:axId val="124808576"/>
+        <c:scaling>
+          <c:orientation val="minMax"/>
+        </c:scaling>
+        <c:delete val="0"/>
+        <c:axPos val="b"/>
+        <c:title>
+          <c:tx>
+            <c:rich>
+              <a:bodyPr/>
+              <a:lstStyle/>
+              <a:p>
+                <a:pPr>
+                  <a:defRPr/>
+                </a:pPr>
+                <a:r>
+                  <a:rPr lang="nl-NL"/>
+                  <a:t>Evaporation constant</a:t>
+                </a:r>
+              </a:p>
+            </c:rich>
+          </c:tx>
+          <c:overlay val="0"/>
+        </c:title>
+        <c:majorTickMark val="out"/>
+        <c:minorTickMark val="none"/>
+        <c:tickLblPos val="nextTo"/>
+        <c:crossAx val="124810752"/>
+        <c:crosses val="autoZero"/>
+        <c:auto val="1"/>
+        <c:lblAlgn val="ctr"/>
+        <c:lblOffset val="100"/>
+        <c:noMultiLvlLbl val="0"/>
+      </c:catAx>
+      <c:valAx>
+        <c:axId val="124810752"/>
+        <c:scaling>
+          <c:orientation val="minMax"/>
+        </c:scaling>
+        <c:delete val="0"/>
+        <c:axPos val="l"/>
+        <c:majorGridlines/>
+        <c:numFmt formatCode="General" sourceLinked="1"/>
+        <c:majorTickMark val="out"/>
+        <c:minorTickMark val="none"/>
+        <c:tickLblPos val="nextTo"/>
+        <c:crossAx val="124808576"/>
+        <c:crosses val="autoZero"/>
+        <c:crossBetween val="between"/>
+      </c:valAx>
+    </c:plotArea>
+    <c:legend>
+      <c:legendPos val="r"/>
+      <c:overlay val="0"/>
+    </c:legend>
+    <c:plotVisOnly val="1"/>
+    <c:dispBlanksAs val="gap"/>
+    <c:showDLblsOverMax val="0"/>
+  </c:chart>
+  <c:externalData r:id="rId1">
+    <c:autoUpdate val="0"/>
+  </c:externalData>
+</c:chartSpace>
+</file>
+
+<file path=word/charts/chart5.xml><?xml version="1.0" encoding="utf-8"?>
+<c:chartSpace xmlns:c="http://schemas.openxmlformats.org/drawingml/2006/chart" xmlns:a="http://schemas.openxmlformats.org/drawingml/2006/main" xmlns:r="http://schemas.openxmlformats.org/officeDocument/2006/relationships">
+  <c:date1904 val="0"/>
+  <c:lang val="nl-NL"/>
+  <c:roundedCorners val="0"/>
+  <mc:AlternateContent xmlns:mc="http://schemas.openxmlformats.org/markup-compatibility/2006">
+    <mc:Choice xmlns:c14="http://schemas.microsoft.com/office/drawing/2007/8/2/chart" Requires="c14">
+      <c14:style val="102"/>
+    </mc:Choice>
+    <mc:Fallback>
+      <c:style val="2"/>
+    </mc:Fallback>
+  </mc:AlternateContent>
+  <c:chart>
+    <c:autoTitleDeleted val="0"/>
+    <c:plotArea>
+      <c:layout/>
+      <c:barChart>
+        <c:barDir val="col"/>
+        <c:grouping val="clustered"/>
+        <c:varyColors val="0"/>
+        <c:ser>
+          <c:idx val="0"/>
+          <c:order val="0"/>
+          <c:tx>
+            <c:v>Time (s)</c:v>
+          </c:tx>
+          <c:spPr>
+            <a:ln w="28575">
+              <a:noFill/>
+            </a:ln>
+          </c:spPr>
+          <c:invertIfNegative val="0"/>
+          <c:cat>
+            <c:numRef>
+              <c:f>'Hard resultaten'!$B$41:$B$46</c:f>
+              <c:numCache>
+                <c:formatCode>General</c:formatCode>
+                <c:ptCount val="6"/>
+                <c:pt idx="0">
+                  <c:v>2</c:v>
+                </c:pt>
+                <c:pt idx="1">
+                  <c:v>5</c:v>
+                </c:pt>
+                <c:pt idx="2">
+                  <c:v>10</c:v>
+                </c:pt>
+                <c:pt idx="3">
+                  <c:v>20</c:v>
+                </c:pt>
+                <c:pt idx="4">
+                  <c:v>50</c:v>
+                </c:pt>
+                <c:pt idx="5">
+                  <c:v>100</c:v>
+                </c:pt>
+              </c:numCache>
+            </c:numRef>
+          </c:cat>
+          <c:val>
+            <c:numRef>
+              <c:f>'Hard resultaten'!$C$41:$C$46</c:f>
+              <c:numCache>
+                <c:formatCode>General</c:formatCode>
+                <c:ptCount val="6"/>
+                <c:pt idx="0">
+                  <c:v>707</c:v>
+                </c:pt>
+                <c:pt idx="1">
+                  <c:v>488</c:v>
+                </c:pt>
+                <c:pt idx="2">
+                  <c:v>676</c:v>
+                </c:pt>
+                <c:pt idx="3">
+                  <c:v>917</c:v>
+                </c:pt>
+                <c:pt idx="4">
+                  <c:v>1415</c:v>
+                </c:pt>
+                <c:pt idx="5">
+                  <c:v>1964</c:v>
+                </c:pt>
+              </c:numCache>
+            </c:numRef>
+          </c:val>
+        </c:ser>
+        <c:ser>
+          <c:idx val="1"/>
+          <c:order val="1"/>
+          <c:tx>
+            <c:v>Iterations</c:v>
+          </c:tx>
+          <c:spPr>
+            <a:ln w="28575">
+              <a:noFill/>
+            </a:ln>
+          </c:spPr>
+          <c:invertIfNegative val="0"/>
+          <c:cat>
+            <c:numRef>
+              <c:f>'Hard resultaten'!$B$41:$B$46</c:f>
+              <c:numCache>
+                <c:formatCode>General</c:formatCode>
+                <c:ptCount val="6"/>
+                <c:pt idx="0">
+                  <c:v>2</c:v>
+                </c:pt>
+                <c:pt idx="1">
+                  <c:v>5</c:v>
+                </c:pt>
+                <c:pt idx="2">
+                  <c:v>10</c:v>
+                </c:pt>
+                <c:pt idx="3">
+                  <c:v>20</c:v>
+                </c:pt>
+                <c:pt idx="4">
+                  <c:v>50</c:v>
+                </c:pt>
+                <c:pt idx="5">
+                  <c:v>100</c:v>
+                </c:pt>
+              </c:numCache>
+            </c:numRef>
+          </c:cat>
+          <c:val>
+            <c:numRef>
+              <c:f>'Hard resultaten'!$D$41:$D$46</c:f>
+              <c:numCache>
+                <c:formatCode>General</c:formatCode>
+                <c:ptCount val="6"/>
+                <c:pt idx="0">
+                  <c:v>199</c:v>
+                </c:pt>
+                <c:pt idx="1">
+                  <c:v>100</c:v>
+                </c:pt>
+                <c:pt idx="2">
+                  <c:v>85</c:v>
+                </c:pt>
+                <c:pt idx="3">
+                  <c:v>77</c:v>
+                </c:pt>
+                <c:pt idx="4">
+                  <c:v>52</c:v>
+                </c:pt>
+                <c:pt idx="5">
+                  <c:v>38</c:v>
+                </c:pt>
+              </c:numCache>
+            </c:numRef>
+          </c:val>
+        </c:ser>
+        <c:ser>
+          <c:idx val="2"/>
+          <c:order val="2"/>
+          <c:tx>
+            <c:v>Length</c:v>
+          </c:tx>
+          <c:spPr>
+            <a:ln w="28575">
+              <a:noFill/>
+            </a:ln>
+          </c:spPr>
+          <c:invertIfNegative val="0"/>
+          <c:cat>
+            <c:numRef>
+              <c:f>'Hard resultaten'!$B$41:$B$46</c:f>
+              <c:numCache>
+                <c:formatCode>General</c:formatCode>
+                <c:ptCount val="6"/>
+                <c:pt idx="0">
+                  <c:v>2</c:v>
+                </c:pt>
+                <c:pt idx="1">
+                  <c:v>5</c:v>
+                </c:pt>
+                <c:pt idx="2">
+                  <c:v>10</c:v>
+                </c:pt>
+                <c:pt idx="3">
+                  <c:v>20</c:v>
+                </c:pt>
+                <c:pt idx="4">
+                  <c:v>50</c:v>
+                </c:pt>
+                <c:pt idx="5">
+                  <c:v>100</c:v>
+                </c:pt>
+              </c:numCache>
+            </c:numRef>
+          </c:cat>
+          <c:val>
+            <c:numRef>
+              <c:f>'Hard resultaten'!$E$41:$E$46</c:f>
+              <c:numCache>
+                <c:formatCode>General</c:formatCode>
+                <c:ptCount val="6"/>
+                <c:pt idx="0">
+                  <c:v>922</c:v>
+                </c:pt>
+                <c:pt idx="1">
+                  <c:v>850</c:v>
+                </c:pt>
+                <c:pt idx="2">
+                  <c:v>789</c:v>
+                </c:pt>
+                <c:pt idx="3">
+                  <c:v>794</c:v>
+                </c:pt>
+                <c:pt idx="4">
+                  <c:v>782</c:v>
+                </c:pt>
+                <c:pt idx="5">
+                  <c:v>780</c:v>
+                </c:pt>
+              </c:numCache>
+            </c:numRef>
+          </c:val>
+        </c:ser>
+        <c:dLbls>
+          <c:showLegendKey val="0"/>
+          <c:showVal val="0"/>
+          <c:showCatName val="0"/>
+          <c:showSerName val="0"/>
+          <c:showPercent val="0"/>
+          <c:showBubbleSize val="0"/>
+        </c:dLbls>
+        <c:gapWidth val="150"/>
+        <c:axId val="124824192"/>
+        <c:axId val="125244160"/>
+      </c:barChart>
+      <c:catAx>
+        <c:axId val="124824192"/>
+        <c:scaling>
+          <c:orientation val="minMax"/>
+        </c:scaling>
+        <c:delete val="0"/>
+        <c:axPos val="b"/>
+        <c:title>
+          <c:tx>
+            <c:rich>
+              <a:bodyPr/>
+              <a:lstStyle/>
+              <a:p>
+                <a:pPr>
+                  <a:defRPr/>
+                </a:pPr>
+                <a:r>
+                  <a:rPr lang="nl-NL"/>
+                  <a:t>Number of ants</a:t>
+                </a:r>
+              </a:p>
+            </c:rich>
+          </c:tx>
+          <c:overlay val="0"/>
+        </c:title>
+        <c:numFmt formatCode="General" sourceLinked="1"/>
+        <c:majorTickMark val="out"/>
+        <c:minorTickMark val="none"/>
+        <c:tickLblPos val="nextTo"/>
+        <c:crossAx val="125244160"/>
+        <c:crosses val="autoZero"/>
+        <c:auto val="1"/>
+        <c:lblAlgn val="ctr"/>
+        <c:lblOffset val="100"/>
+        <c:noMultiLvlLbl val="0"/>
+      </c:catAx>
+      <c:valAx>
+        <c:axId val="125244160"/>
+        <c:scaling>
+          <c:orientation val="minMax"/>
+        </c:scaling>
+        <c:delete val="0"/>
+        <c:axPos val="l"/>
+        <c:majorGridlines/>
+        <c:numFmt formatCode="General" sourceLinked="1"/>
+        <c:majorTickMark val="out"/>
+        <c:minorTickMark val="none"/>
+        <c:tickLblPos val="nextTo"/>
+        <c:crossAx val="124824192"/>
+        <c:crosses val="autoZero"/>
+        <c:crossBetween val="between"/>
+      </c:valAx>
+    </c:plotArea>
+    <c:legend>
+      <c:legendPos val="r"/>
+      <c:overlay val="0"/>
+    </c:legend>
+    <c:plotVisOnly val="1"/>
+    <c:dispBlanksAs val="gap"/>
+    <c:showDLblsOverMax val="0"/>
+  </c:chart>
+  <c:externalData r:id="rId1">
+    <c:autoUpdate val="0"/>
+  </c:externalData>
+</c:chartSpace>
+</file>
+
+<file path=word/charts/chart6.xml><?xml version="1.0" encoding="utf-8"?>
+<c:chartSpace xmlns:c="http://schemas.openxmlformats.org/drawingml/2006/chart" xmlns:a="http://schemas.openxmlformats.org/drawingml/2006/main" xmlns:r="http://schemas.openxmlformats.org/officeDocument/2006/relationships">
+  <c:date1904 val="0"/>
+  <c:lang val="nl-NL"/>
+  <c:roundedCorners val="0"/>
+  <mc:AlternateContent xmlns:mc="http://schemas.openxmlformats.org/markup-compatibility/2006">
+    <mc:Choice xmlns:c14="http://schemas.microsoft.com/office/drawing/2007/8/2/chart" Requires="c14">
+      <c14:style val="102"/>
+    </mc:Choice>
+    <mc:Fallback>
+      <c:style val="2"/>
+    </mc:Fallback>
+  </mc:AlternateContent>
+  <c:chart>
+    <c:autoTitleDeleted val="0"/>
+    <c:plotArea>
+      <c:layout/>
+      <c:barChart>
+        <c:barDir val="col"/>
+        <c:grouping val="clustered"/>
+        <c:varyColors val="0"/>
+        <c:ser>
+          <c:idx val="0"/>
+          <c:order val="0"/>
+          <c:tx>
+            <c:v>Time (s)</c:v>
+          </c:tx>
+          <c:spPr>
+            <a:ln w="28575">
+              <a:noFill/>
+            </a:ln>
+          </c:spPr>
+          <c:invertIfNegative val="0"/>
+          <c:cat>
+            <c:numRef>
+              <c:f>'Hard resultaten'!$H$41:$H$43</c:f>
+              <c:numCache>
+                <c:formatCode>General</c:formatCode>
+                <c:ptCount val="3"/>
+                <c:pt idx="0">
+                  <c:v>400</c:v>
+                </c:pt>
+                <c:pt idx="1">
+                  <c:v>800</c:v>
+                </c:pt>
+                <c:pt idx="2">
+                  <c:v>1200</c:v>
+                </c:pt>
+              </c:numCache>
+            </c:numRef>
+          </c:cat>
+          <c:val>
+            <c:numRef>
+              <c:f>'Hard resultaten'!$I$41:$I$43</c:f>
+              <c:numCache>
+                <c:formatCode>General</c:formatCode>
+                <c:ptCount val="3"/>
+                <c:pt idx="0">
+                  <c:v>918</c:v>
+                </c:pt>
+                <c:pt idx="1">
+                  <c:v>917</c:v>
+                </c:pt>
+                <c:pt idx="2">
+                  <c:v>542</c:v>
+                </c:pt>
+              </c:numCache>
+            </c:numRef>
+          </c:val>
+        </c:ser>
+        <c:ser>
+          <c:idx val="1"/>
+          <c:order val="1"/>
+          <c:tx>
+            <c:v>Iterations</c:v>
+          </c:tx>
+          <c:spPr>
+            <a:ln w="28575">
+              <a:noFill/>
+            </a:ln>
+          </c:spPr>
+          <c:invertIfNegative val="0"/>
+          <c:cat>
+            <c:numRef>
+              <c:f>'Hard resultaten'!$H$41:$H$43</c:f>
+              <c:numCache>
+                <c:formatCode>General</c:formatCode>
+                <c:ptCount val="3"/>
+                <c:pt idx="0">
+                  <c:v>400</c:v>
+                </c:pt>
+                <c:pt idx="1">
+                  <c:v>800</c:v>
+                </c:pt>
+                <c:pt idx="2">
+                  <c:v>1200</c:v>
+                </c:pt>
+              </c:numCache>
+            </c:numRef>
+          </c:cat>
+          <c:val>
+            <c:numRef>
+              <c:f>'Hard resultaten'!$J$41:$J$43</c:f>
+              <c:numCache>
+                <c:formatCode>General</c:formatCode>
+                <c:ptCount val="3"/>
+                <c:pt idx="0">
+                  <c:v>97</c:v>
+                </c:pt>
+                <c:pt idx="1">
+                  <c:v>77</c:v>
+                </c:pt>
+                <c:pt idx="2">
+                  <c:v>73</c:v>
+                </c:pt>
+              </c:numCache>
+            </c:numRef>
+          </c:val>
+        </c:ser>
+        <c:ser>
+          <c:idx val="2"/>
+          <c:order val="2"/>
+          <c:tx>
+            <c:v>Length</c:v>
+          </c:tx>
+          <c:spPr>
+            <a:ln w="28575">
+              <a:noFill/>
+            </a:ln>
+          </c:spPr>
+          <c:invertIfNegative val="0"/>
+          <c:cat>
+            <c:numRef>
+              <c:f>'Hard resultaten'!$H$41:$H$43</c:f>
+              <c:numCache>
+                <c:formatCode>General</c:formatCode>
+                <c:ptCount val="3"/>
+                <c:pt idx="0">
+                  <c:v>400</c:v>
+                </c:pt>
+                <c:pt idx="1">
+                  <c:v>800</c:v>
+                </c:pt>
+                <c:pt idx="2">
+                  <c:v>1200</c:v>
+                </c:pt>
+              </c:numCache>
+            </c:numRef>
+          </c:cat>
+          <c:val>
+            <c:numRef>
+              <c:f>'Hard resultaten'!$K$41:$K$43</c:f>
+              <c:numCache>
+                <c:formatCode>General</c:formatCode>
+                <c:ptCount val="3"/>
+                <c:pt idx="0">
+                  <c:v>790</c:v>
+                </c:pt>
+                <c:pt idx="1">
+                  <c:v>794</c:v>
+                </c:pt>
+                <c:pt idx="2">
+                  <c:v>834</c:v>
+                </c:pt>
+              </c:numCache>
+            </c:numRef>
+          </c:val>
+        </c:ser>
+        <c:dLbls>
+          <c:showLegendKey val="0"/>
+          <c:showVal val="0"/>
+          <c:showCatName val="0"/>
+          <c:showSerName val="0"/>
+          <c:showPercent val="0"/>
+          <c:showBubbleSize val="0"/>
+        </c:dLbls>
+        <c:gapWidth val="150"/>
+        <c:axId val="125261696"/>
+        <c:axId val="125263872"/>
+      </c:barChart>
+      <c:catAx>
+        <c:axId val="125261696"/>
+        <c:scaling>
+          <c:orientation val="minMax"/>
+        </c:scaling>
+        <c:delete val="0"/>
+        <c:axPos val="b"/>
+        <c:title>
+          <c:tx>
+            <c:rich>
+              <a:bodyPr/>
+              <a:lstStyle/>
+              <a:p>
+                <a:pPr>
+                  <a:defRPr/>
+                </a:pPr>
+                <a:r>
+                  <a:rPr lang="nl-NL"/>
+                  <a:t>Number of pheromones dropper per iteration</a:t>
+                </a:r>
+              </a:p>
+            </c:rich>
+          </c:tx>
+          <c:overlay val="0"/>
+        </c:title>
+        <c:numFmt formatCode="General" sourceLinked="1"/>
+        <c:majorTickMark val="out"/>
+        <c:minorTickMark val="none"/>
+        <c:tickLblPos val="nextTo"/>
+        <c:crossAx val="125263872"/>
+        <c:crosses val="autoZero"/>
+        <c:auto val="1"/>
+        <c:lblAlgn val="ctr"/>
+        <c:lblOffset val="100"/>
+        <c:noMultiLvlLbl val="0"/>
+      </c:catAx>
+      <c:valAx>
+        <c:axId val="125263872"/>
+        <c:scaling>
+          <c:orientation val="minMax"/>
+        </c:scaling>
+        <c:delete val="0"/>
+        <c:axPos val="l"/>
+        <c:majorGridlines/>
+        <c:numFmt formatCode="General" sourceLinked="1"/>
+        <c:majorTickMark val="out"/>
+        <c:minorTickMark val="none"/>
+        <c:tickLblPos val="nextTo"/>
+        <c:crossAx val="125261696"/>
+        <c:crosses val="autoZero"/>
+        <c:crossBetween val="between"/>
+      </c:valAx>
+    </c:plotArea>
+    <c:legend>
+      <c:legendPos val="r"/>
+      <c:overlay val="0"/>
+    </c:legend>
+    <c:plotVisOnly val="1"/>
+    <c:dispBlanksAs val="gap"/>
+    <c:showDLblsOverMax val="0"/>
+  </c:chart>
+  <c:externalData r:id="rId1">
+    <c:autoUpdate val="0"/>
+  </c:externalData>
+</c:chartSpace>
+</file>
+
+<file path=word/charts/chart7.xml><?xml version="1.0" encoding="utf-8"?>
+<c:chartSpace xmlns:c="http://schemas.openxmlformats.org/drawingml/2006/chart" xmlns:a="http://schemas.openxmlformats.org/drawingml/2006/main" xmlns:r="http://schemas.openxmlformats.org/officeDocument/2006/relationships">
+  <c:date1904 val="0"/>
+  <c:lang val="nl-NL"/>
+  <c:roundedCorners val="0"/>
+  <mc:AlternateContent xmlns:mc="http://schemas.openxmlformats.org/markup-compatibility/2006">
+    <mc:Choice xmlns:c14="http://schemas.microsoft.com/office/drawing/2007/8/2/chart" Requires="c14">
+      <c14:style val="102"/>
+    </mc:Choice>
+    <mc:Fallback>
+      <c:style val="2"/>
+    </mc:Fallback>
+  </mc:AlternateContent>
+  <c:chart>
+    <c:autoTitleDeleted val="0"/>
+    <c:plotArea>
+      <c:layout/>
+      <c:barChart>
+        <c:barDir val="col"/>
+        <c:grouping val="clustered"/>
+        <c:varyColors val="0"/>
+        <c:ser>
+          <c:idx val="0"/>
+          <c:order val="0"/>
+          <c:tx>
+            <c:v>Time (s)</c:v>
+          </c:tx>
+          <c:spPr>
+            <a:ln w="28575">
+              <a:noFill/>
+            </a:ln>
+          </c:spPr>
+          <c:invertIfNegative val="0"/>
+          <c:cat>
+            <c:strRef>
+              <c:f>'Hard resultaten'!$R$41:$R$44</c:f>
+              <c:strCache>
+                <c:ptCount val="4"/>
+                <c:pt idx="0">
+                  <c:v>0.05</c:v>
+                </c:pt>
+                <c:pt idx="1">
+                  <c:v>0.1</c:v>
+                </c:pt>
+                <c:pt idx="2">
+                  <c:v>0.2</c:v>
+                </c:pt>
+                <c:pt idx="3">
+                  <c:v>0.4</c:v>
+                </c:pt>
+              </c:strCache>
+            </c:strRef>
+          </c:cat>
+          <c:val>
+            <c:numRef>
+              <c:f>'Hard resultaten'!$S$41:$S$44</c:f>
+              <c:numCache>
+                <c:formatCode>General</c:formatCode>
+                <c:ptCount val="4"/>
+                <c:pt idx="0">
+                  <c:v>770</c:v>
+                </c:pt>
+                <c:pt idx="1">
+                  <c:v>917</c:v>
+                </c:pt>
+                <c:pt idx="2">
+                  <c:v>509</c:v>
+                </c:pt>
+                <c:pt idx="3">
+                  <c:v>894</c:v>
+                </c:pt>
+              </c:numCache>
+            </c:numRef>
+          </c:val>
+        </c:ser>
+        <c:ser>
+          <c:idx val="1"/>
+          <c:order val="1"/>
+          <c:tx>
+            <c:v>Iterations</c:v>
+          </c:tx>
+          <c:spPr>
+            <a:ln w="28575">
+              <a:noFill/>
+            </a:ln>
+          </c:spPr>
+          <c:invertIfNegative val="0"/>
+          <c:cat>
+            <c:strRef>
+              <c:f>'Hard resultaten'!$R$41:$R$44</c:f>
+              <c:strCache>
+                <c:ptCount val="4"/>
+                <c:pt idx="0">
+                  <c:v>0.05</c:v>
+                </c:pt>
+                <c:pt idx="1">
+                  <c:v>0.1</c:v>
+                </c:pt>
+                <c:pt idx="2">
+                  <c:v>0.2</c:v>
+                </c:pt>
+                <c:pt idx="3">
+                  <c:v>0.4</c:v>
+                </c:pt>
+              </c:strCache>
+            </c:strRef>
+          </c:cat>
+          <c:val>
+            <c:numRef>
+              <c:f>'Hard resultaten'!$T$41:$T$44</c:f>
+              <c:numCache>
+                <c:formatCode>General</c:formatCode>
+                <c:ptCount val="4"/>
+                <c:pt idx="0">
+                  <c:v>133</c:v>
+                </c:pt>
+                <c:pt idx="1">
+                  <c:v>77</c:v>
+                </c:pt>
+                <c:pt idx="2">
+                  <c:v>54</c:v>
+                </c:pt>
+                <c:pt idx="3">
+                  <c:v>32</c:v>
+                </c:pt>
+              </c:numCache>
+            </c:numRef>
+          </c:val>
+        </c:ser>
+        <c:ser>
+          <c:idx val="2"/>
+          <c:order val="2"/>
+          <c:tx>
+            <c:v>Length</c:v>
+          </c:tx>
+          <c:spPr>
+            <a:ln w="28575">
+              <a:noFill/>
+            </a:ln>
+          </c:spPr>
+          <c:invertIfNegative val="0"/>
+          <c:cat>
+            <c:strRef>
+              <c:f>'Hard resultaten'!$R$41:$R$44</c:f>
+              <c:strCache>
+                <c:ptCount val="4"/>
+                <c:pt idx="0">
+                  <c:v>0.05</c:v>
+                </c:pt>
+                <c:pt idx="1">
+                  <c:v>0.1</c:v>
+                </c:pt>
+                <c:pt idx="2">
+                  <c:v>0.2</c:v>
+                </c:pt>
+                <c:pt idx="3">
+                  <c:v>0.4</c:v>
+                </c:pt>
+              </c:strCache>
+            </c:strRef>
+          </c:cat>
+          <c:val>
+            <c:numRef>
+              <c:f>'Hard resultaten'!$U$41:$U$44</c:f>
+              <c:numCache>
+                <c:formatCode>General</c:formatCode>
+                <c:ptCount val="4"/>
+                <c:pt idx="0">
+                  <c:v>805</c:v>
+                </c:pt>
+                <c:pt idx="1">
+                  <c:v>794</c:v>
+                </c:pt>
+                <c:pt idx="2">
+                  <c:v>817</c:v>
+                </c:pt>
+                <c:pt idx="3">
+                  <c:v>924</c:v>
+                </c:pt>
+              </c:numCache>
+            </c:numRef>
+          </c:val>
+        </c:ser>
+        <c:dLbls>
+          <c:showLegendKey val="0"/>
+          <c:showVal val="0"/>
+          <c:showCatName val="0"/>
+          <c:showSerName val="0"/>
+          <c:showPercent val="0"/>
+          <c:showBubbleSize val="0"/>
+        </c:dLbls>
+        <c:gapWidth val="150"/>
+        <c:axId val="125277312"/>
+        <c:axId val="125279232"/>
+      </c:barChart>
+      <c:catAx>
+        <c:axId val="125277312"/>
+        <c:scaling>
+          <c:orientation val="minMax"/>
+        </c:scaling>
+        <c:delete val="0"/>
+        <c:axPos val="b"/>
+        <c:title>
+          <c:tx>
+            <c:rich>
+              <a:bodyPr/>
+              <a:lstStyle/>
+              <a:p>
+                <a:pPr>
+                  <a:defRPr/>
+                </a:pPr>
+                <a:r>
+                  <a:rPr lang="nl-NL"/>
+                  <a:t>Evaporation constant</a:t>
+                </a:r>
+              </a:p>
+            </c:rich>
+          </c:tx>
+          <c:overlay val="0"/>
+        </c:title>
+        <c:majorTickMark val="out"/>
+        <c:minorTickMark val="none"/>
+        <c:tickLblPos val="nextTo"/>
+        <c:crossAx val="125279232"/>
+        <c:crosses val="autoZero"/>
+        <c:auto val="1"/>
+        <c:lblAlgn val="ctr"/>
+        <c:lblOffset val="100"/>
+        <c:noMultiLvlLbl val="0"/>
+      </c:catAx>
+      <c:valAx>
+        <c:axId val="125279232"/>
+        <c:scaling>
+          <c:orientation val="minMax"/>
+        </c:scaling>
+        <c:delete val="0"/>
+        <c:axPos val="l"/>
+        <c:majorGridlines/>
+        <c:numFmt formatCode="General" sourceLinked="1"/>
+        <c:majorTickMark val="out"/>
+        <c:minorTickMark val="none"/>
+        <c:tickLblPos val="nextTo"/>
+        <c:crossAx val="125277312"/>
+        <c:crosses val="autoZero"/>
+        <c:crossBetween val="between"/>
+      </c:valAx>
+    </c:plotArea>
+    <c:legend>
+      <c:legendPos val="r"/>
+      <c:overlay val="0"/>
+    </c:legend>
+    <c:plotVisOnly val="1"/>
+    <c:dispBlanksAs val="gap"/>
+    <c:showDLblsOverMax val="0"/>
+  </c:chart>
+  <c:externalData r:id="rId1">
+    <c:autoUpdate val="0"/>
+  </c:externalData>
+</c:chartSpace>
 </file>
 
 <file path=word/theme/theme1.xml><?xml version="1.0" encoding="utf-8"?>
@@ -1975,4 +6492,16 @@
   <a:objectDefaults/>
   <a:extraClrSchemeLst/>
 </a:theme>
+</file>
+
+<file path=customXml/item1.xml><?xml version="1.0" encoding="utf-8"?>
+<b:Sources xmlns:b="http://schemas.openxmlformats.org/officeDocument/2006/bibliography" xmlns="http://schemas.openxmlformats.org/officeDocument/2006/bibliography" SelectedStyle="\APA.XSL" StyleName="APA"/>
+</file>
+
+<file path=customXml/itemProps1.xml><?xml version="1.0" encoding="utf-8"?>
+<ds:datastoreItem xmlns:ds="http://schemas.openxmlformats.org/officeDocument/2006/customXml" ds:itemID="{F868975C-3829-4ED8-B13B-0530FDF0CEB4}">
+  <ds:schemaRefs>
+    <ds:schemaRef ds:uri="http://schemas.openxmlformats.org/officeDocument/2006/bibliography"/>
+  </ds:schemaRefs>
+</ds:datastoreItem>
 </file>
</xml_diff>